<commit_message>
Continue working on writeup
</commit_message>
<xml_diff>
--- a/Project 1/Project2aWriteUp.docx
+++ b/Project 1/Project2aWriteUp.docx
@@ -119,6 +119,2569 @@
           <w:sz w:val="24"/>
         </w:rPr>
         <w:t xml:space="preserve">Fundamental to </w:t>
+      </w:r>
+      <w:r>
+        <w:rPr>
+          <w:rFonts w:ascii="Times New Roman" w:hAnsi="Times New Roman" w:cs="Times New Roman"/>
+          <w:sz w:val="24"/>
+        </w:rPr>
+        <w:t xml:space="preserve">the generation of these flow conditions is the notion of a source or a sink. </w:t>
+      </w:r>
+      <w:r>
+        <w:rPr>
+          <w:rFonts w:ascii="Times New Roman" w:hAnsi="Times New Roman" w:cs="Times New Roman"/>
+          <w:sz w:val="24"/>
+        </w:rPr>
+        <w:t xml:space="preserve">These terms, respectively, refer to points with either a very high velocity potential or a very low one. </w:t>
+      </w:r>
+      <w:r>
+        <w:rPr>
+          <w:rFonts w:ascii="Times New Roman" w:hAnsi="Times New Roman" w:cs="Times New Roman"/>
+          <w:sz w:val="24"/>
+        </w:rPr>
+        <w:t xml:space="preserve">It is this way that sources and sinks appear to ‘deflect’ or ‘attract’ local flow depending on their strengths. </w:t>
+      </w:r>
+      <w:r>
+        <w:rPr>
+          <w:rFonts w:ascii="Times New Roman" w:hAnsi="Times New Roman" w:cs="Times New Roman"/>
+          <w:sz w:val="24"/>
+        </w:rPr>
+        <w:t>With careful manipulation of these points, their positions, and their strengths, an increasingly precise representation of flow past an airfoil may be modelled. It is the convergence of this representation on expected, experimental results that lies at the crux of this investigation.</w:t>
+      </w:r>
+    </w:p>
+    <w:p>
+      <w:pPr>
+        <w:rPr>
+          <w:rFonts w:ascii="Times New Roman" w:hAnsi="Times New Roman" w:cs="Times New Roman"/>
+          <w:sz w:val="24"/>
+        </w:rPr>
+      </w:pPr>
+      <w:r>
+        <w:rPr>
+          <w:rFonts w:ascii="Times New Roman" w:hAnsi="Times New Roman" w:cs="Times New Roman"/>
+          <w:sz w:val="24"/>
+        </w:rPr>
+        <w:tab/>
+      </w:r>
+      <w:r>
+        <w:rPr>
+          <w:rFonts w:ascii="Times New Roman" w:hAnsi="Times New Roman" w:cs="Times New Roman"/>
+          <w:sz w:val="24"/>
+        </w:rPr>
+        <w:t xml:space="preserve">The flow </w:t>
+      </w:r>
+      <w:r>
+        <w:rPr>
+          <w:rFonts w:ascii="Times New Roman" w:hAnsi="Times New Roman" w:cs="Times New Roman"/>
+          <w:sz w:val="24"/>
+        </w:rPr>
+        <w:t>being studied is defined by a flowfield given by</w:t>
+      </w:r>
+      <w:r>
+        <w:rPr>
+          <w:rFonts w:ascii="Times New Roman" w:hAnsi="Times New Roman" w:cs="Times New Roman"/>
+          <w:sz w:val="24"/>
+        </w:rPr>
+        <w:t xml:space="preserve"> the general system</w:t>
+      </w:r>
+    </w:p>
+    <w:p>
+      <w:pPr>
+        <w:rPr>
+          <w:rFonts w:ascii="Times New Roman" w:eastAsiaTheme="minorEastAsia" w:hAnsi="Times New Roman" w:cs="Times New Roman"/>
+          <w:sz w:val="24"/>
+        </w:rPr>
+      </w:pPr>
+      <m:oMathPara>
+        <m:oMath>
+          <m:r>
+            <w:rPr>
+              <w:rFonts w:ascii="Cambria Math" w:hAnsi="Cambria Math" w:cs="Times New Roman"/>
+              <w:sz w:val="24"/>
+            </w:rPr>
+            <m:t>u</m:t>
+          </m:r>
+          <m:d>
+            <m:dPr>
+              <m:ctrlPr>
+                <w:rPr>
+                  <w:rFonts w:ascii="Cambria Math" w:hAnsi="Cambria Math" w:cs="Times New Roman"/>
+                  <w:i/>
+                  <w:sz w:val="24"/>
+                </w:rPr>
+              </m:ctrlPr>
+            </m:dPr>
+            <m:e>
+              <m:r>
+                <w:rPr>
+                  <w:rFonts w:ascii="Cambria Math" w:hAnsi="Cambria Math" w:cs="Times New Roman"/>
+                  <w:sz w:val="24"/>
+                </w:rPr>
+                <m:t>x,y</m:t>
+              </m:r>
+            </m:e>
+          </m:d>
+          <m:r>
+            <w:rPr>
+              <w:rFonts w:ascii="Cambria Math" w:eastAsiaTheme="minorEastAsia" w:hAnsi="Cambria Math" w:cs="Times New Roman"/>
+              <w:sz w:val="24"/>
+            </w:rPr>
+            <m:t>=1+</m:t>
+          </m:r>
+          <m:nary>
+            <m:naryPr>
+              <m:chr m:val="∑"/>
+              <m:limLoc m:val="undOvr"/>
+              <m:ctrlPr>
+                <w:rPr>
+                  <w:rFonts w:ascii="Cambria Math" w:eastAsiaTheme="minorEastAsia" w:hAnsi="Cambria Math" w:cs="Times New Roman"/>
+                  <w:i/>
+                  <w:sz w:val="24"/>
+                </w:rPr>
+              </m:ctrlPr>
+            </m:naryPr>
+            <m:sub>
+              <m:r>
+                <w:rPr>
+                  <w:rFonts w:ascii="Cambria Math" w:eastAsiaTheme="minorEastAsia" w:hAnsi="Cambria Math" w:cs="Times New Roman"/>
+                  <w:sz w:val="24"/>
+                </w:rPr>
+                <m:t>i=1</m:t>
+              </m:r>
+            </m:sub>
+            <m:sup>
+              <m:r>
+                <w:rPr>
+                  <w:rFonts w:ascii="Cambria Math" w:eastAsiaTheme="minorEastAsia" w:hAnsi="Cambria Math" w:cs="Times New Roman"/>
+                  <w:sz w:val="24"/>
+                </w:rPr>
+                <m:t>n</m:t>
+              </m:r>
+            </m:sup>
+            <m:e>
+              <m:sSub>
+                <m:sSubPr>
+                  <m:ctrlPr>
+                    <w:rPr>
+                      <w:rFonts w:ascii="Cambria Math" w:eastAsiaTheme="minorEastAsia" w:hAnsi="Cambria Math" w:cs="Times New Roman"/>
+                      <w:i/>
+                      <w:sz w:val="24"/>
+                    </w:rPr>
+                  </m:ctrlPr>
+                </m:sSubPr>
+                <m:e>
+                  <m:r>
+                    <w:rPr>
+                      <w:rFonts w:ascii="Cambria Math" w:eastAsiaTheme="minorEastAsia" w:hAnsi="Cambria Math" w:cs="Times New Roman"/>
+                      <w:sz w:val="24"/>
+                    </w:rPr>
+                    <m:t>s</m:t>
+                  </m:r>
+                </m:e>
+                <m:sub>
+                  <m:r>
+                    <w:rPr>
+                      <w:rFonts w:ascii="Cambria Math" w:eastAsiaTheme="minorEastAsia" w:hAnsi="Cambria Math" w:cs="Times New Roman"/>
+                      <w:sz w:val="24"/>
+                    </w:rPr>
+                    <m:t>i</m:t>
+                  </m:r>
+                </m:sub>
+              </m:sSub>
+            </m:e>
+          </m:nary>
+          <m:f>
+            <m:fPr>
+              <m:ctrlPr>
+                <w:rPr>
+                  <w:rFonts w:ascii="Cambria Math" w:eastAsiaTheme="minorEastAsia" w:hAnsi="Cambria Math" w:cs="Times New Roman"/>
+                  <w:i/>
+                  <w:sz w:val="24"/>
+                </w:rPr>
+              </m:ctrlPr>
+            </m:fPr>
+            <m:num>
+              <m:r>
+                <w:rPr>
+                  <w:rFonts w:ascii="Cambria Math" w:eastAsiaTheme="minorEastAsia" w:hAnsi="Cambria Math" w:cs="Times New Roman"/>
+                  <w:sz w:val="24"/>
+                </w:rPr>
+                <m:t>x-</m:t>
+              </m:r>
+              <m:sSub>
+                <m:sSubPr>
+                  <m:ctrlPr>
+                    <w:rPr>
+                      <w:rFonts w:ascii="Cambria Math" w:eastAsiaTheme="minorEastAsia" w:hAnsi="Cambria Math" w:cs="Times New Roman"/>
+                      <w:i/>
+                      <w:sz w:val="24"/>
+                    </w:rPr>
+                  </m:ctrlPr>
+                </m:sSubPr>
+                <m:e>
+                  <m:r>
+                    <w:rPr>
+                      <w:rFonts w:ascii="Cambria Math" w:eastAsiaTheme="minorEastAsia" w:hAnsi="Cambria Math" w:cs="Times New Roman"/>
+                      <w:sz w:val="24"/>
+                    </w:rPr>
+                    <m:t>x</m:t>
+                  </m:r>
+                </m:e>
+                <m:sub>
+                  <m:r>
+                    <w:rPr>
+                      <w:rFonts w:ascii="Cambria Math" w:eastAsiaTheme="minorEastAsia" w:hAnsi="Cambria Math" w:cs="Times New Roman"/>
+                      <w:sz w:val="24"/>
+                    </w:rPr>
+                    <m:t>i</m:t>
+                  </m:r>
+                </m:sub>
+              </m:sSub>
+            </m:num>
+            <m:den>
+              <m:sSup>
+                <m:sSupPr>
+                  <m:ctrlPr>
+                    <w:rPr>
+                      <w:rFonts w:ascii="Cambria Math" w:eastAsiaTheme="minorEastAsia" w:hAnsi="Cambria Math" w:cs="Times New Roman"/>
+                      <w:i/>
+                      <w:sz w:val="24"/>
+                    </w:rPr>
+                  </m:ctrlPr>
+                </m:sSupPr>
+                <m:e>
+                  <m:d>
+                    <m:dPr>
+                      <m:ctrlPr>
+                        <w:rPr>
+                          <w:rFonts w:ascii="Cambria Math" w:eastAsiaTheme="minorEastAsia" w:hAnsi="Cambria Math" w:cs="Times New Roman"/>
+                          <w:i/>
+                          <w:sz w:val="24"/>
+                        </w:rPr>
+                      </m:ctrlPr>
+                    </m:dPr>
+                    <m:e>
+                      <m:r>
+                        <w:rPr>
+                          <w:rFonts w:ascii="Cambria Math" w:eastAsiaTheme="minorEastAsia" w:hAnsi="Cambria Math" w:cs="Times New Roman"/>
+                          <w:sz w:val="24"/>
+                        </w:rPr>
+                        <m:t>x-</m:t>
+                      </m:r>
+                      <m:sSub>
+                        <m:sSubPr>
+                          <m:ctrlPr>
+                            <w:rPr>
+                              <w:rFonts w:ascii="Cambria Math" w:eastAsiaTheme="minorEastAsia" w:hAnsi="Cambria Math" w:cs="Times New Roman"/>
+                              <w:i/>
+                              <w:sz w:val="24"/>
+                            </w:rPr>
+                          </m:ctrlPr>
+                        </m:sSubPr>
+                        <m:e>
+                          <m:r>
+                            <w:rPr>
+                              <w:rFonts w:ascii="Cambria Math" w:eastAsiaTheme="minorEastAsia" w:hAnsi="Cambria Math" w:cs="Times New Roman"/>
+                              <w:sz w:val="24"/>
+                            </w:rPr>
+                            <m:t>x</m:t>
+                          </m:r>
+                        </m:e>
+                        <m:sub>
+                          <m:r>
+                            <w:rPr>
+                              <w:rFonts w:ascii="Cambria Math" w:eastAsiaTheme="minorEastAsia" w:hAnsi="Cambria Math" w:cs="Times New Roman"/>
+                              <w:sz w:val="24"/>
+                            </w:rPr>
+                            <m:t>i</m:t>
+                          </m:r>
+                        </m:sub>
+                      </m:sSub>
+                    </m:e>
+                  </m:d>
+                </m:e>
+                <m:sup>
+                  <m:r>
+                    <w:rPr>
+                      <w:rFonts w:ascii="Cambria Math" w:eastAsiaTheme="minorEastAsia" w:hAnsi="Cambria Math" w:cs="Times New Roman"/>
+                      <w:sz w:val="24"/>
+                    </w:rPr>
+                    <m:t>2</m:t>
+                  </m:r>
+                </m:sup>
+              </m:sSup>
+              <m:r>
+                <w:rPr>
+                  <w:rFonts w:ascii="Cambria Math" w:eastAsiaTheme="minorEastAsia" w:hAnsi="Cambria Math" w:cs="Times New Roman"/>
+                  <w:sz w:val="24"/>
+                </w:rPr>
+                <m:t>+</m:t>
+              </m:r>
+              <m:sSup>
+                <m:sSupPr>
+                  <m:ctrlPr>
+                    <w:rPr>
+                      <w:rFonts w:ascii="Cambria Math" w:eastAsiaTheme="minorEastAsia" w:hAnsi="Cambria Math" w:cs="Times New Roman"/>
+                      <w:i/>
+                      <w:sz w:val="24"/>
+                    </w:rPr>
+                  </m:ctrlPr>
+                </m:sSupPr>
+                <m:e>
+                  <m:d>
+                    <m:dPr>
+                      <m:ctrlPr>
+                        <w:rPr>
+                          <w:rFonts w:ascii="Cambria Math" w:eastAsiaTheme="minorEastAsia" w:hAnsi="Cambria Math" w:cs="Times New Roman"/>
+                          <w:i/>
+                          <w:sz w:val="24"/>
+                        </w:rPr>
+                      </m:ctrlPr>
+                    </m:dPr>
+                    <m:e>
+                      <m:r>
+                        <w:rPr>
+                          <w:rFonts w:ascii="Cambria Math" w:eastAsiaTheme="minorEastAsia" w:hAnsi="Cambria Math" w:cs="Times New Roman"/>
+                          <w:sz w:val="24"/>
+                        </w:rPr>
+                        <m:t>y-</m:t>
+                      </m:r>
+                      <m:sSub>
+                        <m:sSubPr>
+                          <m:ctrlPr>
+                            <w:rPr>
+                              <w:rFonts w:ascii="Cambria Math" w:eastAsiaTheme="minorEastAsia" w:hAnsi="Cambria Math" w:cs="Times New Roman"/>
+                              <w:i/>
+                              <w:sz w:val="24"/>
+                            </w:rPr>
+                          </m:ctrlPr>
+                        </m:sSubPr>
+                        <m:e>
+                          <m:r>
+                            <w:rPr>
+                              <w:rFonts w:ascii="Cambria Math" w:eastAsiaTheme="minorEastAsia" w:hAnsi="Cambria Math" w:cs="Times New Roman"/>
+                              <w:sz w:val="24"/>
+                            </w:rPr>
+                            <m:t>y</m:t>
+                          </m:r>
+                        </m:e>
+                        <m:sub>
+                          <m:r>
+                            <w:rPr>
+                              <w:rFonts w:ascii="Cambria Math" w:eastAsiaTheme="minorEastAsia" w:hAnsi="Cambria Math" w:cs="Times New Roman"/>
+                              <w:sz w:val="24"/>
+                            </w:rPr>
+                            <m:t>i</m:t>
+                          </m:r>
+                        </m:sub>
+                      </m:sSub>
+                    </m:e>
+                  </m:d>
+                </m:e>
+                <m:sup>
+                  <m:r>
+                    <w:rPr>
+                      <w:rFonts w:ascii="Cambria Math" w:eastAsiaTheme="minorEastAsia" w:hAnsi="Cambria Math" w:cs="Times New Roman"/>
+                      <w:sz w:val="24"/>
+                    </w:rPr>
+                    <m:t>2</m:t>
+                  </m:r>
+                </m:sup>
+              </m:sSup>
+            </m:den>
+          </m:f>
+        </m:oMath>
+      </m:oMathPara>
+    </w:p>
+    <w:p>
+      <w:pPr>
+        <w:rPr>
+          <w:rFonts w:ascii="Times New Roman" w:eastAsiaTheme="minorEastAsia" w:hAnsi="Times New Roman" w:cs="Times New Roman"/>
+          <w:sz w:val="24"/>
+        </w:rPr>
+      </w:pPr>
+      <m:oMathPara>
+        <m:oMath>
+          <m:r>
+            <w:rPr>
+              <w:rFonts w:ascii="Cambria Math" w:hAnsi="Cambria Math" w:cs="Times New Roman"/>
+              <w:sz w:val="24"/>
+            </w:rPr>
+            <m:t>v</m:t>
+          </m:r>
+          <m:d>
+            <m:dPr>
+              <m:ctrlPr>
+                <w:rPr>
+                  <w:rFonts w:ascii="Cambria Math" w:hAnsi="Cambria Math" w:cs="Times New Roman"/>
+                  <w:i/>
+                  <w:sz w:val="24"/>
+                </w:rPr>
+              </m:ctrlPr>
+            </m:dPr>
+            <m:e>
+              <m:r>
+                <w:rPr>
+                  <w:rFonts w:ascii="Cambria Math" w:hAnsi="Cambria Math" w:cs="Times New Roman"/>
+                  <w:sz w:val="24"/>
+                </w:rPr>
+                <m:t>x,y</m:t>
+              </m:r>
+            </m:e>
+          </m:d>
+          <m:r>
+            <w:rPr>
+              <w:rFonts w:ascii="Cambria Math" w:eastAsiaTheme="minorEastAsia" w:hAnsi="Cambria Math" w:cs="Times New Roman"/>
+              <w:sz w:val="24"/>
+            </w:rPr>
+            <m:t>=1+</m:t>
+          </m:r>
+          <m:nary>
+            <m:naryPr>
+              <m:chr m:val="∑"/>
+              <m:limLoc m:val="undOvr"/>
+              <m:ctrlPr>
+                <w:rPr>
+                  <w:rFonts w:ascii="Cambria Math" w:eastAsiaTheme="minorEastAsia" w:hAnsi="Cambria Math" w:cs="Times New Roman"/>
+                  <w:i/>
+                  <w:sz w:val="24"/>
+                </w:rPr>
+              </m:ctrlPr>
+            </m:naryPr>
+            <m:sub>
+              <m:r>
+                <w:rPr>
+                  <w:rFonts w:ascii="Cambria Math" w:eastAsiaTheme="minorEastAsia" w:hAnsi="Cambria Math" w:cs="Times New Roman"/>
+                  <w:sz w:val="24"/>
+                </w:rPr>
+                <m:t>i=1</m:t>
+              </m:r>
+            </m:sub>
+            <m:sup>
+              <m:r>
+                <w:rPr>
+                  <w:rFonts w:ascii="Cambria Math" w:eastAsiaTheme="minorEastAsia" w:hAnsi="Cambria Math" w:cs="Times New Roman"/>
+                  <w:sz w:val="24"/>
+                </w:rPr>
+                <m:t>n</m:t>
+              </m:r>
+            </m:sup>
+            <m:e>
+              <m:sSub>
+                <m:sSubPr>
+                  <m:ctrlPr>
+                    <w:rPr>
+                      <w:rFonts w:ascii="Cambria Math" w:eastAsiaTheme="minorEastAsia" w:hAnsi="Cambria Math" w:cs="Times New Roman"/>
+                      <w:i/>
+                      <w:sz w:val="24"/>
+                    </w:rPr>
+                  </m:ctrlPr>
+                </m:sSubPr>
+                <m:e>
+                  <m:r>
+                    <w:rPr>
+                      <w:rFonts w:ascii="Cambria Math" w:eastAsiaTheme="minorEastAsia" w:hAnsi="Cambria Math" w:cs="Times New Roman"/>
+                      <w:sz w:val="24"/>
+                    </w:rPr>
+                    <m:t>s</m:t>
+                  </m:r>
+                </m:e>
+                <m:sub>
+                  <m:r>
+                    <w:rPr>
+                      <w:rFonts w:ascii="Cambria Math" w:eastAsiaTheme="minorEastAsia" w:hAnsi="Cambria Math" w:cs="Times New Roman"/>
+                      <w:sz w:val="24"/>
+                    </w:rPr>
+                    <m:t>i</m:t>
+                  </m:r>
+                </m:sub>
+              </m:sSub>
+            </m:e>
+          </m:nary>
+          <m:f>
+            <m:fPr>
+              <m:ctrlPr>
+                <w:rPr>
+                  <w:rFonts w:ascii="Cambria Math" w:eastAsiaTheme="minorEastAsia" w:hAnsi="Cambria Math" w:cs="Times New Roman"/>
+                  <w:i/>
+                  <w:sz w:val="24"/>
+                </w:rPr>
+              </m:ctrlPr>
+            </m:fPr>
+            <m:num>
+              <m:r>
+                <w:rPr>
+                  <w:rFonts w:ascii="Cambria Math" w:eastAsiaTheme="minorEastAsia" w:hAnsi="Cambria Math" w:cs="Times New Roman"/>
+                  <w:sz w:val="24"/>
+                </w:rPr>
+                <m:t>y-</m:t>
+              </m:r>
+              <m:sSub>
+                <m:sSubPr>
+                  <m:ctrlPr>
+                    <w:rPr>
+                      <w:rFonts w:ascii="Cambria Math" w:eastAsiaTheme="minorEastAsia" w:hAnsi="Cambria Math" w:cs="Times New Roman"/>
+                      <w:i/>
+                      <w:sz w:val="24"/>
+                    </w:rPr>
+                  </m:ctrlPr>
+                </m:sSubPr>
+                <m:e>
+                  <m:r>
+                    <w:rPr>
+                      <w:rFonts w:ascii="Cambria Math" w:eastAsiaTheme="minorEastAsia" w:hAnsi="Cambria Math" w:cs="Times New Roman"/>
+                      <w:sz w:val="24"/>
+                    </w:rPr>
+                    <m:t>y</m:t>
+                  </m:r>
+                </m:e>
+                <m:sub>
+                  <m:r>
+                    <w:rPr>
+                      <w:rFonts w:ascii="Cambria Math" w:eastAsiaTheme="minorEastAsia" w:hAnsi="Cambria Math" w:cs="Times New Roman"/>
+                      <w:sz w:val="24"/>
+                    </w:rPr>
+                    <m:t>i</m:t>
+                  </m:r>
+                </m:sub>
+              </m:sSub>
+            </m:num>
+            <m:den>
+              <m:sSup>
+                <m:sSupPr>
+                  <m:ctrlPr>
+                    <w:rPr>
+                      <w:rFonts w:ascii="Cambria Math" w:eastAsiaTheme="minorEastAsia" w:hAnsi="Cambria Math" w:cs="Times New Roman"/>
+                      <w:i/>
+                      <w:sz w:val="24"/>
+                    </w:rPr>
+                  </m:ctrlPr>
+                </m:sSupPr>
+                <m:e>
+                  <m:d>
+                    <m:dPr>
+                      <m:ctrlPr>
+                        <w:rPr>
+                          <w:rFonts w:ascii="Cambria Math" w:eastAsiaTheme="minorEastAsia" w:hAnsi="Cambria Math" w:cs="Times New Roman"/>
+                          <w:i/>
+                          <w:sz w:val="24"/>
+                        </w:rPr>
+                      </m:ctrlPr>
+                    </m:dPr>
+                    <m:e>
+                      <m:r>
+                        <w:rPr>
+                          <w:rFonts w:ascii="Cambria Math" w:eastAsiaTheme="minorEastAsia" w:hAnsi="Cambria Math" w:cs="Times New Roman"/>
+                          <w:sz w:val="24"/>
+                        </w:rPr>
+                        <m:t>x-</m:t>
+                      </m:r>
+                      <m:sSub>
+                        <m:sSubPr>
+                          <m:ctrlPr>
+                            <w:rPr>
+                              <w:rFonts w:ascii="Cambria Math" w:eastAsiaTheme="minorEastAsia" w:hAnsi="Cambria Math" w:cs="Times New Roman"/>
+                              <w:i/>
+                              <w:sz w:val="24"/>
+                            </w:rPr>
+                          </m:ctrlPr>
+                        </m:sSubPr>
+                        <m:e>
+                          <m:r>
+                            <w:rPr>
+                              <w:rFonts w:ascii="Cambria Math" w:eastAsiaTheme="minorEastAsia" w:hAnsi="Cambria Math" w:cs="Times New Roman"/>
+                              <w:sz w:val="24"/>
+                            </w:rPr>
+                            <m:t>x</m:t>
+                          </m:r>
+                        </m:e>
+                        <m:sub>
+                          <m:r>
+                            <w:rPr>
+                              <w:rFonts w:ascii="Cambria Math" w:eastAsiaTheme="minorEastAsia" w:hAnsi="Cambria Math" w:cs="Times New Roman"/>
+                              <w:sz w:val="24"/>
+                            </w:rPr>
+                            <m:t>i</m:t>
+                          </m:r>
+                        </m:sub>
+                      </m:sSub>
+                    </m:e>
+                  </m:d>
+                </m:e>
+                <m:sup>
+                  <m:r>
+                    <w:rPr>
+                      <w:rFonts w:ascii="Cambria Math" w:eastAsiaTheme="minorEastAsia" w:hAnsi="Cambria Math" w:cs="Times New Roman"/>
+                      <w:sz w:val="24"/>
+                    </w:rPr>
+                    <m:t>2</m:t>
+                  </m:r>
+                </m:sup>
+              </m:sSup>
+              <m:r>
+                <w:rPr>
+                  <w:rFonts w:ascii="Cambria Math" w:eastAsiaTheme="minorEastAsia" w:hAnsi="Cambria Math" w:cs="Times New Roman"/>
+                  <w:sz w:val="24"/>
+                </w:rPr>
+                <m:t>+</m:t>
+              </m:r>
+              <m:sSup>
+                <m:sSupPr>
+                  <m:ctrlPr>
+                    <w:rPr>
+                      <w:rFonts w:ascii="Cambria Math" w:eastAsiaTheme="minorEastAsia" w:hAnsi="Cambria Math" w:cs="Times New Roman"/>
+                      <w:i/>
+                      <w:sz w:val="24"/>
+                    </w:rPr>
+                  </m:ctrlPr>
+                </m:sSupPr>
+                <m:e>
+                  <m:d>
+                    <m:dPr>
+                      <m:ctrlPr>
+                        <w:rPr>
+                          <w:rFonts w:ascii="Cambria Math" w:eastAsiaTheme="minorEastAsia" w:hAnsi="Cambria Math" w:cs="Times New Roman"/>
+                          <w:i/>
+                          <w:sz w:val="24"/>
+                        </w:rPr>
+                      </m:ctrlPr>
+                    </m:dPr>
+                    <m:e>
+                      <m:r>
+                        <w:rPr>
+                          <w:rFonts w:ascii="Cambria Math" w:eastAsiaTheme="minorEastAsia" w:hAnsi="Cambria Math" w:cs="Times New Roman"/>
+                          <w:sz w:val="24"/>
+                        </w:rPr>
+                        <m:t>y-</m:t>
+                      </m:r>
+                      <m:sSub>
+                        <m:sSubPr>
+                          <m:ctrlPr>
+                            <w:rPr>
+                              <w:rFonts w:ascii="Cambria Math" w:eastAsiaTheme="minorEastAsia" w:hAnsi="Cambria Math" w:cs="Times New Roman"/>
+                              <w:i/>
+                              <w:sz w:val="24"/>
+                            </w:rPr>
+                          </m:ctrlPr>
+                        </m:sSubPr>
+                        <m:e>
+                          <m:r>
+                            <w:rPr>
+                              <w:rFonts w:ascii="Cambria Math" w:eastAsiaTheme="minorEastAsia" w:hAnsi="Cambria Math" w:cs="Times New Roman"/>
+                              <w:sz w:val="24"/>
+                            </w:rPr>
+                            <m:t>y</m:t>
+                          </m:r>
+                        </m:e>
+                        <m:sub>
+                          <m:r>
+                            <w:rPr>
+                              <w:rFonts w:ascii="Cambria Math" w:eastAsiaTheme="minorEastAsia" w:hAnsi="Cambria Math" w:cs="Times New Roman"/>
+                              <w:sz w:val="24"/>
+                            </w:rPr>
+                            <m:t>i</m:t>
+                          </m:r>
+                        </m:sub>
+                      </m:sSub>
+                    </m:e>
+                  </m:d>
+                </m:e>
+                <m:sup>
+                  <m:r>
+                    <w:rPr>
+                      <w:rFonts w:ascii="Cambria Math" w:eastAsiaTheme="minorEastAsia" w:hAnsi="Cambria Math" w:cs="Times New Roman"/>
+                      <w:sz w:val="24"/>
+                    </w:rPr>
+                    <m:t>2</m:t>
+                  </m:r>
+                </m:sup>
+              </m:sSup>
+            </m:den>
+          </m:f>
+        </m:oMath>
+      </m:oMathPara>
+    </w:p>
+    <w:p>
+      <w:pPr>
+        <w:rPr>
+          <w:rFonts w:ascii="Times New Roman" w:eastAsiaTheme="minorEastAsia" w:hAnsi="Times New Roman" w:cs="Times New Roman"/>
+          <w:sz w:val="24"/>
+        </w:rPr>
+      </w:pPr>
+      <w:r>
+        <w:rPr>
+          <w:rFonts w:ascii="Times New Roman" w:hAnsi="Times New Roman" w:cs="Times New Roman"/>
+          <w:sz w:val="24"/>
+        </w:rPr>
+        <w:t xml:space="preserve">where </w:t>
+      </w:r>
+      <m:oMath>
+        <m:r>
+          <w:rPr>
+            <w:rFonts w:ascii="Cambria Math" w:hAnsi="Cambria Math" w:cs="Times New Roman"/>
+            <w:sz w:val="24"/>
+          </w:rPr>
+          <m:t>u</m:t>
+        </m:r>
+      </m:oMath>
+      <w:proofErr w:type="gramStart"/>
+      <w:r>
+        <w:rPr>
+          <w:rFonts w:ascii="Times New Roman" w:eastAsiaTheme="minorEastAsia" w:hAnsi="Times New Roman" w:cs="Times New Roman"/>
+          <w:sz w:val="24"/>
+        </w:rPr>
+        <w:t xml:space="preserve"> is the </w:t>
+      </w:r>
+      <m:oMath>
+        <m:r>
+          <w:rPr>
+            <w:rFonts w:ascii="Cambria Math" w:eastAsiaTheme="minorEastAsia" w:hAnsi="Cambria Math" w:cs="Times New Roman"/>
+            <w:sz w:val="24"/>
+          </w:rPr>
+          <m:t>x</m:t>
+        </m:r>
+      </m:oMath>
+      <w:r>
+        <w:rPr>
+          <w:rFonts w:ascii="Times New Roman" w:eastAsiaTheme="minorEastAsia" w:hAnsi="Times New Roman" w:cs="Times New Roman"/>
+          <w:sz w:val="24"/>
+        </w:rPr>
+        <w:t xml:space="preserve"> component of the velocity</w:t>
+      </w:r>
+      <w:proofErr w:type="gramEnd"/>
+      <w:r>
+        <w:rPr>
+          <w:rFonts w:ascii="Times New Roman" w:eastAsiaTheme="minorEastAsia" w:hAnsi="Times New Roman" w:cs="Times New Roman"/>
+          <w:sz w:val="24"/>
+        </w:rPr>
+        <w:t xml:space="preserve"> field, and </w:t>
+      </w:r>
+      <m:oMath>
+        <m:r>
+          <w:rPr>
+            <w:rFonts w:ascii="Cambria Math" w:eastAsiaTheme="minorEastAsia" w:hAnsi="Cambria Math" w:cs="Times New Roman"/>
+            <w:sz w:val="24"/>
+          </w:rPr>
+          <m:t>v</m:t>
+        </m:r>
+      </m:oMath>
+      <w:r>
+        <w:rPr>
+          <w:rFonts w:ascii="Times New Roman" w:eastAsiaTheme="minorEastAsia" w:hAnsi="Times New Roman" w:cs="Times New Roman"/>
+          <w:sz w:val="24"/>
+        </w:rPr>
+        <w:t xml:space="preserve"> is the </w:t>
+      </w:r>
+      <m:oMath>
+        <m:r>
+          <w:rPr>
+            <w:rFonts w:ascii="Cambria Math" w:eastAsiaTheme="minorEastAsia" w:hAnsi="Cambria Math" w:cs="Times New Roman"/>
+            <w:sz w:val="24"/>
+          </w:rPr>
+          <m:t>y</m:t>
+        </m:r>
+      </m:oMath>
+      <w:r>
+        <w:rPr>
+          <w:rFonts w:ascii="Times New Roman" w:eastAsiaTheme="minorEastAsia" w:hAnsi="Times New Roman" w:cs="Times New Roman"/>
+          <w:sz w:val="24"/>
+        </w:rPr>
+        <w:t xml:space="preserve"> component. </w:t>
+      </w:r>
+      <w:r>
+        <w:rPr>
+          <w:rFonts w:ascii="Times New Roman" w:eastAsiaTheme="minorEastAsia" w:hAnsi="Times New Roman" w:cs="Times New Roman"/>
+          <w:sz w:val="24"/>
+        </w:rPr>
+        <w:t xml:space="preserve">This the general form of a 2 dimensional velocity field with </w:t>
+      </w:r>
+      <m:oMath>
+        <m:r>
+          <w:rPr>
+            <w:rFonts w:ascii="Cambria Math" w:eastAsiaTheme="minorEastAsia" w:hAnsi="Cambria Math" w:cs="Times New Roman"/>
+            <w:sz w:val="24"/>
+          </w:rPr>
+          <m:t>n</m:t>
+        </m:r>
+      </m:oMath>
+      <w:r>
+        <w:rPr>
+          <w:rFonts w:ascii="Times New Roman" w:eastAsiaTheme="minorEastAsia" w:hAnsi="Times New Roman" w:cs="Times New Roman"/>
+          <w:sz w:val="24"/>
+        </w:rPr>
+        <w:t xml:space="preserve"> sources/sinks advancing with </w:t>
+      </w:r>
+      <w:proofErr w:type="gramStart"/>
+      <w:r>
+        <w:rPr>
+          <w:rFonts w:ascii="Times New Roman" w:eastAsiaTheme="minorEastAsia" w:hAnsi="Times New Roman" w:cs="Times New Roman"/>
+          <w:sz w:val="24"/>
+        </w:rPr>
+        <w:t xml:space="preserve">iterator </w:t>
+      </w:r>
+      <w:proofErr w:type="gramEnd"/>
+      <m:oMath>
+        <m:r>
+          <w:rPr>
+            <w:rFonts w:ascii="Cambria Math" w:eastAsiaTheme="minorEastAsia" w:hAnsi="Cambria Math" w:cs="Times New Roman"/>
+            <w:sz w:val="24"/>
+          </w:rPr>
+          <m:t>i</m:t>
+        </m:r>
+      </m:oMath>
+      <w:r>
+        <w:rPr>
+          <w:rFonts w:ascii="Times New Roman" w:eastAsiaTheme="minorEastAsia" w:hAnsi="Times New Roman" w:cs="Times New Roman"/>
+          <w:sz w:val="24"/>
+        </w:rPr>
+        <w:t xml:space="preserve">. </w:t>
+      </w:r>
+      <m:oMath>
+        <m:r>
+          <w:rPr>
+            <w:rFonts w:ascii="Cambria Math" w:eastAsiaTheme="minorEastAsia" w:hAnsi="Cambria Math" w:cs="Times New Roman"/>
+            <w:sz w:val="24"/>
+          </w:rPr>
+          <m:t>x</m:t>
+        </m:r>
+      </m:oMath>
+      <w:r>
+        <w:rPr>
+          <w:rFonts w:ascii="Times New Roman" w:eastAsiaTheme="minorEastAsia" w:hAnsi="Times New Roman" w:cs="Times New Roman"/>
+          <w:sz w:val="24"/>
+        </w:rPr>
+        <w:t xml:space="preserve"> </w:t>
+      </w:r>
+      <w:proofErr w:type="gramStart"/>
+      <w:r>
+        <w:rPr>
+          <w:rFonts w:ascii="Times New Roman" w:eastAsiaTheme="minorEastAsia" w:hAnsi="Times New Roman" w:cs="Times New Roman"/>
+          <w:sz w:val="24"/>
+        </w:rPr>
+        <w:t>and</w:t>
+      </w:r>
+      <w:proofErr w:type="gramEnd"/>
+      <w:r>
+        <w:rPr>
+          <w:rFonts w:ascii="Times New Roman" w:eastAsiaTheme="minorEastAsia" w:hAnsi="Times New Roman" w:cs="Times New Roman"/>
+          <w:sz w:val="24"/>
+        </w:rPr>
+        <w:t xml:space="preserve"> </w:t>
+      </w:r>
+      <m:oMath>
+        <m:r>
+          <w:rPr>
+            <w:rFonts w:ascii="Cambria Math" w:eastAsiaTheme="minorEastAsia" w:hAnsi="Cambria Math" w:cs="Times New Roman"/>
+            <w:sz w:val="24"/>
+          </w:rPr>
+          <m:t>y</m:t>
+        </m:r>
+      </m:oMath>
+      <w:r>
+        <w:rPr>
+          <w:rFonts w:ascii="Times New Roman" w:eastAsiaTheme="minorEastAsia" w:hAnsi="Times New Roman" w:cs="Times New Roman"/>
+          <w:sz w:val="24"/>
+        </w:rPr>
+        <w:t xml:space="preserve"> are coordinates of a point for which the velocity is being evaluated, while </w:t>
+      </w:r>
+      <m:oMath>
+        <m:sSub>
+          <m:sSubPr>
+            <m:ctrlPr>
+              <w:rPr>
+                <w:rFonts w:ascii="Cambria Math" w:eastAsiaTheme="minorEastAsia" w:hAnsi="Cambria Math" w:cs="Times New Roman"/>
+                <w:i/>
+                <w:sz w:val="24"/>
+              </w:rPr>
+            </m:ctrlPr>
+          </m:sSubPr>
+          <m:e>
+            <m:r>
+              <w:rPr>
+                <w:rFonts w:ascii="Cambria Math" w:eastAsiaTheme="minorEastAsia" w:hAnsi="Cambria Math" w:cs="Times New Roman"/>
+                <w:sz w:val="24"/>
+              </w:rPr>
+              <m:t>x</m:t>
+            </m:r>
+          </m:e>
+          <m:sub>
+            <m:r>
+              <w:rPr>
+                <w:rFonts w:ascii="Cambria Math" w:eastAsiaTheme="minorEastAsia" w:hAnsi="Cambria Math" w:cs="Times New Roman"/>
+                <w:sz w:val="24"/>
+              </w:rPr>
+              <m:t>i</m:t>
+            </m:r>
+          </m:sub>
+        </m:sSub>
+      </m:oMath>
+      <w:r>
+        <w:rPr>
+          <w:rFonts w:ascii="Times New Roman" w:eastAsiaTheme="minorEastAsia" w:hAnsi="Times New Roman" w:cs="Times New Roman"/>
+          <w:sz w:val="24"/>
+        </w:rPr>
+        <w:t xml:space="preserve"> and </w:t>
+      </w:r>
+      <m:oMath>
+        <m:sSub>
+          <m:sSubPr>
+            <m:ctrlPr>
+              <w:rPr>
+                <w:rFonts w:ascii="Cambria Math" w:eastAsiaTheme="minorEastAsia" w:hAnsi="Cambria Math" w:cs="Times New Roman"/>
+                <w:i/>
+                <w:sz w:val="24"/>
+              </w:rPr>
+            </m:ctrlPr>
+          </m:sSubPr>
+          <m:e>
+            <m:r>
+              <w:rPr>
+                <w:rFonts w:ascii="Cambria Math" w:eastAsiaTheme="minorEastAsia" w:hAnsi="Cambria Math" w:cs="Times New Roman"/>
+                <w:sz w:val="24"/>
+              </w:rPr>
+              <m:t>y</m:t>
+            </m:r>
+          </m:e>
+          <m:sub>
+            <m:r>
+              <w:rPr>
+                <w:rFonts w:ascii="Cambria Math" w:eastAsiaTheme="minorEastAsia" w:hAnsi="Cambria Math" w:cs="Times New Roman"/>
+                <w:sz w:val="24"/>
+              </w:rPr>
+              <m:t>i</m:t>
+            </m:r>
+          </m:sub>
+        </m:sSub>
+      </m:oMath>
+      <w:r>
+        <w:rPr>
+          <w:rFonts w:ascii="Times New Roman" w:eastAsiaTheme="minorEastAsia" w:hAnsi="Times New Roman" w:cs="Times New Roman"/>
+          <w:sz w:val="24"/>
+        </w:rPr>
+        <w:t xml:space="preserve"> are the coordinates of a particular source/sink. </w:t>
+      </w:r>
+      <w:r>
+        <w:rPr>
+          <w:rFonts w:ascii="Times New Roman" w:eastAsiaTheme="minorEastAsia" w:hAnsi="Times New Roman" w:cs="Times New Roman"/>
+          <w:sz w:val="24"/>
+        </w:rPr>
+        <w:t>These locations are placed appropriately on the x-axis (for a symmetric airfoil) and between 0 and 1 (for the convenience of having unit chord) by defining</w:t>
+      </w:r>
+    </w:p>
+    <w:p>
+      <w:pPr>
+        <w:rPr>
+          <w:rFonts w:ascii="Times New Roman" w:eastAsiaTheme="minorEastAsia" w:hAnsi="Times New Roman" w:cs="Times New Roman"/>
+          <w:sz w:val="24"/>
+        </w:rPr>
+      </w:pPr>
+      <m:oMathPara>
+        <m:oMath>
+          <m:sSub>
+            <m:sSubPr>
+              <m:ctrlPr>
+                <w:rPr>
+                  <w:rFonts w:ascii="Cambria Math" w:hAnsi="Cambria Math" w:cs="Times New Roman"/>
+                  <w:i/>
+                  <w:sz w:val="24"/>
+                </w:rPr>
+              </m:ctrlPr>
+            </m:sSubPr>
+            <m:e>
+              <m:r>
+                <w:rPr>
+                  <w:rFonts w:ascii="Cambria Math" w:hAnsi="Cambria Math" w:cs="Times New Roman"/>
+                  <w:sz w:val="24"/>
+                </w:rPr>
+                <m:t>x</m:t>
+              </m:r>
+            </m:e>
+            <m:sub>
+              <m:r>
+                <w:rPr>
+                  <w:rFonts w:ascii="Cambria Math" w:hAnsi="Cambria Math" w:cs="Times New Roman"/>
+                  <w:sz w:val="24"/>
+                </w:rPr>
+                <m:t>i</m:t>
+              </m:r>
+            </m:sub>
+          </m:sSub>
+          <m:r>
+            <w:rPr>
+              <w:rFonts w:ascii="Cambria Math" w:hAnsi="Cambria Math" w:cs="Times New Roman"/>
+              <w:sz w:val="24"/>
+            </w:rPr>
+            <m:t>=</m:t>
+          </m:r>
+          <m:f>
+            <m:fPr>
+              <m:ctrlPr>
+                <w:rPr>
+                  <w:rFonts w:ascii="Cambria Math" w:hAnsi="Cambria Math" w:cs="Times New Roman"/>
+                  <w:i/>
+                  <w:sz w:val="24"/>
+                </w:rPr>
+              </m:ctrlPr>
+            </m:fPr>
+            <m:num>
+              <m:r>
+                <w:rPr>
+                  <w:rFonts w:ascii="Cambria Math" w:hAnsi="Cambria Math" w:cs="Times New Roman"/>
+                  <w:sz w:val="24"/>
+                </w:rPr>
+                <m:t>i</m:t>
+              </m:r>
+            </m:num>
+            <m:den>
+              <m:r>
+                <w:rPr>
+                  <w:rFonts w:ascii="Cambria Math" w:hAnsi="Cambria Math" w:cs="Times New Roman"/>
+                  <w:sz w:val="24"/>
+                </w:rPr>
+                <m:t>n+1</m:t>
+              </m:r>
+            </m:den>
+          </m:f>
+        </m:oMath>
+      </m:oMathPara>
+    </w:p>
+    <w:p>
+      <w:pPr>
+        <w:rPr>
+          <w:rFonts w:ascii="Times New Roman" w:hAnsi="Times New Roman" w:cs="Times New Roman"/>
+          <w:sz w:val="24"/>
+        </w:rPr>
+      </w:pPr>
+      <w:r>
+        <w:rPr>
+          <w:rFonts w:ascii="Times New Roman" w:hAnsi="Times New Roman" w:cs="Times New Roman"/>
+          <w:sz w:val="24"/>
+        </w:rPr>
+        <w:t>The relevant area is centered by defining the bounds of the velocity field as</w:t>
+      </w:r>
+    </w:p>
+    <w:p>
+      <w:pPr>
+        <w:rPr>
+          <w:rFonts w:ascii="Times New Roman" w:eastAsiaTheme="minorEastAsia" w:hAnsi="Times New Roman" w:cs="Times New Roman"/>
+          <w:sz w:val="24"/>
+        </w:rPr>
+      </w:pPr>
+      <m:oMathPara>
+        <m:oMath>
+          <m:r>
+            <w:rPr>
+              <w:rFonts w:ascii="Cambria Math" w:hAnsi="Cambria Math" w:cs="Times New Roman"/>
+              <w:sz w:val="24"/>
+            </w:rPr>
+            <m:t>-1≤x≤2</m:t>
+          </m:r>
+        </m:oMath>
+      </m:oMathPara>
+    </w:p>
+    <w:p>
+      <w:pPr>
+        <w:rPr>
+          <w:rFonts w:ascii="Times New Roman" w:eastAsiaTheme="minorEastAsia" w:hAnsi="Times New Roman" w:cs="Times New Roman"/>
+          <w:sz w:val="24"/>
+        </w:rPr>
+      </w:pPr>
+      <m:oMathPara>
+        <m:oMath>
+          <m:r>
+            <w:rPr>
+              <w:rFonts w:ascii="Cambria Math" w:hAnsi="Cambria Math" w:cs="Times New Roman"/>
+              <w:sz w:val="24"/>
+            </w:rPr>
+            <m:t>-1≤y≤1</m:t>
+          </m:r>
+        </m:oMath>
+      </m:oMathPara>
+    </w:p>
+    <w:p>
+      <w:pPr>
+        <w:rPr>
+          <w:rFonts w:ascii="Times New Roman" w:eastAsiaTheme="minorEastAsia" w:hAnsi="Times New Roman" w:cs="Times New Roman"/>
+          <w:sz w:val="24"/>
+        </w:rPr>
+      </w:pPr>
+      <w:r>
+        <w:rPr>
+          <w:rFonts w:ascii="Times New Roman" w:eastAsiaTheme="minorEastAsia" w:hAnsi="Times New Roman" w:cs="Times New Roman"/>
+          <w:sz w:val="24"/>
+        </w:rPr>
+        <w:t>An airfoil is defined for analysis, the equation of which is given by the NACA thickness distribution equation</w:t>
+      </w:r>
+    </w:p>
+    <w:p>
+      <w:pPr>
+        <w:rPr>
+          <w:rFonts w:ascii="Times New Roman" w:eastAsiaTheme="minorEastAsia" w:hAnsi="Times New Roman" w:cs="Times New Roman"/>
+          <w:sz w:val="24"/>
+        </w:rPr>
+      </w:pPr>
+      <m:oMathPara>
+        <m:oMath>
+          <m:r>
+            <w:rPr>
+              <w:rFonts w:ascii="Cambria Math" w:hAnsi="Cambria Math" w:cs="Times New Roman"/>
+              <w:sz w:val="24"/>
+            </w:rPr>
+            <w:lastRenderedPageBreak/>
+            <m:t>y=</m:t>
+          </m:r>
+          <m:f>
+            <m:fPr>
+              <m:ctrlPr>
+                <w:rPr>
+                  <w:rFonts w:ascii="Cambria Math" w:hAnsi="Cambria Math" w:cs="Times New Roman"/>
+                  <w:i/>
+                  <w:sz w:val="24"/>
+                </w:rPr>
+              </m:ctrlPr>
+            </m:fPr>
+            <m:num>
+              <m:r>
+                <w:rPr>
+                  <w:rFonts w:ascii="Cambria Math" w:hAnsi="Cambria Math" w:cs="Times New Roman"/>
+                  <w:sz w:val="24"/>
+                </w:rPr>
+                <m:t>t</m:t>
+              </m:r>
+            </m:num>
+            <m:den>
+              <m:r>
+                <w:rPr>
+                  <w:rFonts w:ascii="Cambria Math" w:hAnsi="Cambria Math" w:cs="Times New Roman"/>
+                  <w:sz w:val="24"/>
+                </w:rPr>
+                <m:t>0.20</m:t>
+              </m:r>
+            </m:den>
+          </m:f>
+          <m:r>
+            <w:rPr>
+              <w:rFonts w:ascii="Cambria Math" w:hAnsi="Cambria Math" w:cs="Times New Roman"/>
+              <w:sz w:val="24"/>
+            </w:rPr>
+            <m:t>(0.2969</m:t>
+          </m:r>
+          <m:rad>
+            <m:radPr>
+              <m:degHide m:val="1"/>
+              <m:ctrlPr>
+                <w:rPr>
+                  <w:rFonts w:ascii="Cambria Math" w:hAnsi="Cambria Math" w:cs="Times New Roman"/>
+                  <w:i/>
+                  <w:sz w:val="24"/>
+                </w:rPr>
+              </m:ctrlPr>
+            </m:radPr>
+            <m:deg/>
+            <m:e>
+              <m:r>
+                <w:rPr>
+                  <w:rFonts w:ascii="Cambria Math" w:hAnsi="Cambria Math" w:cs="Times New Roman"/>
+                  <w:sz w:val="24"/>
+                </w:rPr>
+                <m:t>x</m:t>
+              </m:r>
+            </m:e>
+          </m:rad>
+          <m:r>
+            <w:rPr>
+              <w:rFonts w:ascii="Cambria Math" w:hAnsi="Cambria Math" w:cs="Times New Roman"/>
+              <w:sz w:val="24"/>
+            </w:rPr>
+            <m:t>-0.1260x-0.3516</m:t>
+          </m:r>
+          <m:sSup>
+            <m:sSupPr>
+              <m:ctrlPr>
+                <w:rPr>
+                  <w:rFonts w:ascii="Cambria Math" w:hAnsi="Cambria Math" w:cs="Times New Roman"/>
+                  <w:i/>
+                  <w:sz w:val="24"/>
+                </w:rPr>
+              </m:ctrlPr>
+            </m:sSupPr>
+            <m:e>
+              <m:r>
+                <w:rPr>
+                  <w:rFonts w:ascii="Cambria Math" w:hAnsi="Cambria Math" w:cs="Times New Roman"/>
+                  <w:sz w:val="24"/>
+                </w:rPr>
+                <m:t>x</m:t>
+              </m:r>
+            </m:e>
+            <m:sup>
+              <m:r>
+                <w:rPr>
+                  <w:rFonts w:ascii="Cambria Math" w:hAnsi="Cambria Math" w:cs="Times New Roman"/>
+                  <w:sz w:val="24"/>
+                </w:rPr>
+                <m:t>2</m:t>
+              </m:r>
+            </m:sup>
+          </m:sSup>
+          <m:r>
+            <w:rPr>
+              <w:rFonts w:ascii="Cambria Math" w:hAnsi="Cambria Math" w:cs="Times New Roman"/>
+              <w:sz w:val="24"/>
+            </w:rPr>
+            <m:t>+0.2843</m:t>
+          </m:r>
+          <m:sSup>
+            <m:sSupPr>
+              <m:ctrlPr>
+                <w:rPr>
+                  <w:rFonts w:ascii="Cambria Math" w:hAnsi="Cambria Math" w:cs="Times New Roman"/>
+                  <w:i/>
+                  <w:sz w:val="24"/>
+                </w:rPr>
+              </m:ctrlPr>
+            </m:sSupPr>
+            <m:e>
+              <m:r>
+                <w:rPr>
+                  <w:rFonts w:ascii="Cambria Math" w:hAnsi="Cambria Math" w:cs="Times New Roman"/>
+                  <w:sz w:val="24"/>
+                </w:rPr>
+                <m:t>x</m:t>
+              </m:r>
+            </m:e>
+            <m:sup>
+              <m:r>
+                <w:rPr>
+                  <w:rFonts w:ascii="Cambria Math" w:hAnsi="Cambria Math" w:cs="Times New Roman"/>
+                  <w:sz w:val="24"/>
+                </w:rPr>
+                <m:t>3</m:t>
+              </m:r>
+            </m:sup>
+          </m:sSup>
+          <m:r>
+            <w:rPr>
+              <w:rFonts w:ascii="Cambria Math" w:hAnsi="Cambria Math" w:cs="Times New Roman"/>
+              <w:sz w:val="24"/>
+            </w:rPr>
+            <m:t>-0.1015</m:t>
+          </m:r>
+          <m:sSup>
+            <m:sSupPr>
+              <m:ctrlPr>
+                <w:rPr>
+                  <w:rFonts w:ascii="Cambria Math" w:hAnsi="Cambria Math" w:cs="Times New Roman"/>
+                  <w:i/>
+                  <w:sz w:val="24"/>
+                </w:rPr>
+              </m:ctrlPr>
+            </m:sSupPr>
+            <m:e>
+              <m:r>
+                <w:rPr>
+                  <w:rFonts w:ascii="Cambria Math" w:hAnsi="Cambria Math" w:cs="Times New Roman"/>
+                  <w:sz w:val="24"/>
+                </w:rPr>
+                <m:t>x</m:t>
+              </m:r>
+            </m:e>
+            <m:sup>
+              <m:r>
+                <w:rPr>
+                  <w:rFonts w:ascii="Cambria Math" w:hAnsi="Cambria Math" w:cs="Times New Roman"/>
+                  <w:sz w:val="24"/>
+                </w:rPr>
+                <m:t>4</m:t>
+              </m:r>
+            </m:sup>
+          </m:sSup>
+          <m:r>
+            <w:rPr>
+              <w:rFonts w:ascii="Cambria Math" w:hAnsi="Cambria Math" w:cs="Times New Roman"/>
+              <w:sz w:val="24"/>
+            </w:rPr>
+            <m:t>)</m:t>
+          </m:r>
+        </m:oMath>
+      </m:oMathPara>
+    </w:p>
+    <w:p>
+      <w:pPr>
+        <w:rPr>
+          <w:rFonts w:ascii="Times New Roman" w:eastAsiaTheme="minorEastAsia" w:hAnsi="Times New Roman" w:cs="Times New Roman"/>
+          <w:sz w:val="24"/>
+        </w:rPr>
+      </w:pPr>
+      <w:proofErr w:type="gramStart"/>
+      <w:r>
+        <w:rPr>
+          <w:rFonts w:ascii="Times New Roman" w:eastAsiaTheme="minorEastAsia" w:hAnsi="Times New Roman" w:cs="Times New Roman"/>
+          <w:sz w:val="24"/>
+        </w:rPr>
+        <w:t>where</w:t>
+      </w:r>
+      <w:proofErr w:type="gramEnd"/>
+      <w:r>
+        <w:rPr>
+          <w:rFonts w:ascii="Times New Roman" w:eastAsiaTheme="minorEastAsia" w:hAnsi="Times New Roman" w:cs="Times New Roman"/>
+          <w:sz w:val="24"/>
+        </w:rPr>
+        <w:t xml:space="preserve"> thickness </w:t>
+      </w:r>
+      <m:oMath>
+        <m:r>
+          <w:rPr>
+            <w:rFonts w:ascii="Cambria Math" w:eastAsiaTheme="minorEastAsia" w:hAnsi="Cambria Math" w:cs="Times New Roman"/>
+            <w:sz w:val="24"/>
+          </w:rPr>
+          <m:t>t</m:t>
+        </m:r>
+      </m:oMath>
+      <w:r>
+        <w:rPr>
+          <w:rFonts w:ascii="Times New Roman" w:eastAsiaTheme="minorEastAsia" w:hAnsi="Times New Roman" w:cs="Times New Roman"/>
+          <w:sz w:val="24"/>
+        </w:rPr>
+        <w:t xml:space="preserve"> for a NACA 0015 airfoil is </w:t>
+      </w:r>
+      <m:oMath>
+        <m:r>
+          <w:rPr>
+            <w:rFonts w:ascii="Cambria Math" w:eastAsiaTheme="minorEastAsia" w:hAnsi="Cambria Math" w:cs="Times New Roman"/>
+            <w:sz w:val="24"/>
+          </w:rPr>
+          <m:t>t=0.15</m:t>
+        </m:r>
+      </m:oMath>
+      <w:r>
+        <w:rPr>
+          <w:rFonts w:ascii="Times New Roman" w:eastAsiaTheme="minorEastAsia" w:hAnsi="Times New Roman" w:cs="Times New Roman"/>
+          <w:sz w:val="24"/>
+        </w:rPr>
+        <w:t xml:space="preserve">. </w:t>
+      </w:r>
+      <w:r>
+        <w:rPr>
+          <w:rFonts w:ascii="Times New Roman" w:eastAsiaTheme="minorEastAsia" w:hAnsi="Times New Roman" w:cs="Times New Roman"/>
+          <w:sz w:val="24"/>
+        </w:rPr>
+        <w:t xml:space="preserve">This is used to generate the airfoil’s surface. </w:t>
+      </w:r>
+      <w:r>
+        <w:rPr>
+          <w:rFonts w:ascii="Times New Roman" w:eastAsiaTheme="minorEastAsia" w:hAnsi="Times New Roman" w:cs="Times New Roman"/>
+          <w:sz w:val="24"/>
+        </w:rPr>
+        <w:t xml:space="preserve">In order to determine the strengths of the sources/sinks, the stream function </w:t>
+      </w:r>
+      <m:oMath>
+        <m:r>
+          <w:rPr>
+            <w:rFonts w:ascii="Cambria Math" w:eastAsiaTheme="minorEastAsia" w:hAnsi="Cambria Math" w:cs="Times New Roman"/>
+            <w:sz w:val="24"/>
+          </w:rPr>
+          <m:t>ψ</m:t>
+        </m:r>
+        <m:d>
+          <m:dPr>
+            <m:ctrlPr>
+              <w:rPr>
+                <w:rFonts w:ascii="Cambria Math" w:eastAsiaTheme="minorEastAsia" w:hAnsi="Cambria Math" w:cs="Times New Roman"/>
+                <w:i/>
+                <w:sz w:val="24"/>
+              </w:rPr>
+            </m:ctrlPr>
+          </m:dPr>
+          <m:e>
+            <m:sSub>
+              <m:sSubPr>
+                <m:ctrlPr>
+                  <w:rPr>
+                    <w:rFonts w:ascii="Cambria Math" w:eastAsiaTheme="minorEastAsia" w:hAnsi="Cambria Math" w:cs="Times New Roman"/>
+                    <w:i/>
+                    <w:sz w:val="24"/>
+                  </w:rPr>
+                </m:ctrlPr>
+              </m:sSubPr>
+              <m:e>
+                <m:r>
+                  <w:rPr>
+                    <w:rFonts w:ascii="Cambria Math" w:eastAsiaTheme="minorEastAsia" w:hAnsi="Cambria Math" w:cs="Times New Roman"/>
+                    <w:sz w:val="24"/>
+                  </w:rPr>
+                  <m:t>x</m:t>
+                </m:r>
+              </m:e>
+              <m:sub>
+                <m:r>
+                  <w:rPr>
+                    <w:rFonts w:ascii="Cambria Math" w:eastAsiaTheme="minorEastAsia" w:hAnsi="Cambria Math" w:cs="Times New Roman"/>
+                    <w:sz w:val="24"/>
+                  </w:rPr>
+                  <m:t>j</m:t>
+                </m:r>
+              </m:sub>
+            </m:sSub>
+            <m:r>
+              <w:rPr>
+                <w:rFonts w:ascii="Cambria Math" w:eastAsiaTheme="minorEastAsia" w:hAnsi="Cambria Math" w:cs="Times New Roman"/>
+                <w:sz w:val="24"/>
+              </w:rPr>
+              <m:t>,</m:t>
+            </m:r>
+            <m:sSub>
+              <m:sSubPr>
+                <m:ctrlPr>
+                  <w:rPr>
+                    <w:rFonts w:ascii="Cambria Math" w:eastAsiaTheme="minorEastAsia" w:hAnsi="Cambria Math" w:cs="Times New Roman"/>
+                    <w:i/>
+                    <w:sz w:val="24"/>
+                  </w:rPr>
+                </m:ctrlPr>
+              </m:sSubPr>
+              <m:e>
+                <m:r>
+                  <w:rPr>
+                    <w:rFonts w:ascii="Cambria Math" w:eastAsiaTheme="minorEastAsia" w:hAnsi="Cambria Math" w:cs="Times New Roman"/>
+                    <w:sz w:val="24"/>
+                  </w:rPr>
+                  <m:t>y</m:t>
+                </m:r>
+              </m:e>
+              <m:sub>
+                <m:r>
+                  <w:rPr>
+                    <w:rFonts w:ascii="Cambria Math" w:eastAsiaTheme="minorEastAsia" w:hAnsi="Cambria Math" w:cs="Times New Roman"/>
+                    <w:sz w:val="24"/>
+                  </w:rPr>
+                  <m:t>j</m:t>
+                </m:r>
+              </m:sub>
+            </m:sSub>
+          </m:e>
+        </m:d>
+      </m:oMath>
+      <w:r>
+        <w:rPr>
+          <w:rFonts w:ascii="Times New Roman" w:eastAsiaTheme="minorEastAsia" w:hAnsi="Times New Roman" w:cs="Times New Roman"/>
+          <w:sz w:val="24"/>
+        </w:rPr>
+        <w:t xml:space="preserve"> must be set equal to zero at the airfoil’s surface. This ensures that there is no flow through the airfoil boundary. </w:t>
+      </w:r>
+      <m:oMath>
+        <m:r>
+          <w:rPr>
+            <w:rFonts w:ascii="Cambria Math" w:eastAsiaTheme="minorEastAsia" w:hAnsi="Cambria Math" w:cs="Times New Roman"/>
+            <w:sz w:val="24"/>
+          </w:rPr>
+          <m:t>ψ</m:t>
+        </m:r>
+        <m:d>
+          <m:dPr>
+            <m:ctrlPr>
+              <w:rPr>
+                <w:rFonts w:ascii="Cambria Math" w:eastAsiaTheme="minorEastAsia" w:hAnsi="Cambria Math" w:cs="Times New Roman"/>
+                <w:i/>
+                <w:sz w:val="24"/>
+              </w:rPr>
+            </m:ctrlPr>
+          </m:dPr>
+          <m:e>
+            <m:sSub>
+              <m:sSubPr>
+                <m:ctrlPr>
+                  <w:rPr>
+                    <w:rFonts w:ascii="Cambria Math" w:eastAsiaTheme="minorEastAsia" w:hAnsi="Cambria Math" w:cs="Times New Roman"/>
+                    <w:i/>
+                    <w:sz w:val="24"/>
+                  </w:rPr>
+                </m:ctrlPr>
+              </m:sSubPr>
+              <m:e>
+                <m:r>
+                  <w:rPr>
+                    <w:rFonts w:ascii="Cambria Math" w:eastAsiaTheme="minorEastAsia" w:hAnsi="Cambria Math" w:cs="Times New Roman"/>
+                    <w:sz w:val="24"/>
+                  </w:rPr>
+                  <m:t>x</m:t>
+                </m:r>
+              </m:e>
+              <m:sub>
+                <m:r>
+                  <w:rPr>
+                    <w:rFonts w:ascii="Cambria Math" w:eastAsiaTheme="minorEastAsia" w:hAnsi="Cambria Math" w:cs="Times New Roman"/>
+                    <w:sz w:val="24"/>
+                  </w:rPr>
+                  <m:t>j</m:t>
+                </m:r>
+              </m:sub>
+            </m:sSub>
+            <m:r>
+              <w:rPr>
+                <w:rFonts w:ascii="Cambria Math" w:eastAsiaTheme="minorEastAsia" w:hAnsi="Cambria Math" w:cs="Times New Roman"/>
+                <w:sz w:val="24"/>
+              </w:rPr>
+              <m:t>,</m:t>
+            </m:r>
+            <m:sSub>
+              <m:sSubPr>
+                <m:ctrlPr>
+                  <w:rPr>
+                    <w:rFonts w:ascii="Cambria Math" w:eastAsiaTheme="minorEastAsia" w:hAnsi="Cambria Math" w:cs="Times New Roman"/>
+                    <w:i/>
+                    <w:sz w:val="24"/>
+                  </w:rPr>
+                </m:ctrlPr>
+              </m:sSubPr>
+              <m:e>
+                <m:r>
+                  <w:rPr>
+                    <w:rFonts w:ascii="Cambria Math" w:eastAsiaTheme="minorEastAsia" w:hAnsi="Cambria Math" w:cs="Times New Roman"/>
+                    <w:sz w:val="24"/>
+                  </w:rPr>
+                  <m:t>y</m:t>
+                </m:r>
+              </m:e>
+              <m:sub>
+                <m:r>
+                  <w:rPr>
+                    <w:rFonts w:ascii="Cambria Math" w:eastAsiaTheme="minorEastAsia" w:hAnsi="Cambria Math" w:cs="Times New Roman"/>
+                    <w:sz w:val="24"/>
+                  </w:rPr>
+                  <m:t>j</m:t>
+                </m:r>
+              </m:sub>
+            </m:sSub>
+          </m:e>
+        </m:d>
+      </m:oMath>
+      <w:r>
+        <w:rPr>
+          <w:rFonts w:ascii="Times New Roman" w:eastAsiaTheme="minorEastAsia" w:hAnsi="Times New Roman" w:cs="Times New Roman"/>
+          <w:sz w:val="24"/>
+        </w:rPr>
+        <w:t xml:space="preserve"> </w:t>
+      </w:r>
+      <w:proofErr w:type="gramStart"/>
+      <w:r>
+        <w:rPr>
+          <w:rFonts w:ascii="Times New Roman" w:eastAsiaTheme="minorEastAsia" w:hAnsi="Times New Roman" w:cs="Times New Roman"/>
+          <w:sz w:val="24"/>
+        </w:rPr>
+        <w:t>can</w:t>
+      </w:r>
+      <w:proofErr w:type="gramEnd"/>
+      <w:r>
+        <w:rPr>
+          <w:rFonts w:ascii="Times New Roman" w:eastAsiaTheme="minorEastAsia" w:hAnsi="Times New Roman" w:cs="Times New Roman"/>
+          <w:sz w:val="24"/>
+        </w:rPr>
+        <w:t xml:space="preserve"> be found by integrating the equations of the velocity field, yielding</w:t>
+      </w:r>
+    </w:p>
+    <w:p>
+      <w:pPr>
+        <w:rPr>
+          <w:rFonts w:ascii="Times New Roman" w:eastAsiaTheme="minorEastAsia" w:hAnsi="Times New Roman" w:cs="Times New Roman"/>
+          <w:sz w:val="24"/>
+        </w:rPr>
+      </w:pPr>
+      <m:oMathPara>
+        <m:oMath>
+          <m:func>
+            <m:funcPr>
+              <m:ctrlPr>
+                <w:rPr>
+                  <w:rFonts w:ascii="Cambria Math" w:hAnsi="Cambria Math" w:cs="Times New Roman"/>
+                  <w:i/>
+                  <w:sz w:val="24"/>
+                </w:rPr>
+              </m:ctrlPr>
+            </m:funcPr>
+            <m:fName>
+              <m:sSup>
+                <m:sSupPr>
+                  <m:ctrlPr>
+                    <w:rPr>
+                      <w:rFonts w:ascii="Cambria Math" w:hAnsi="Cambria Math" w:cs="Times New Roman"/>
+                      <w:i/>
+                      <w:sz w:val="24"/>
+                    </w:rPr>
+                  </m:ctrlPr>
+                </m:sSupPr>
+                <m:e>
+                  <m:r>
+                    <m:rPr>
+                      <m:sty m:val="p"/>
+                    </m:rPr>
+                    <w:rPr>
+                      <w:rFonts w:ascii="Cambria Math" w:hAnsi="Cambria Math" w:cs="Times New Roman"/>
+                      <w:sz w:val="24"/>
+                    </w:rPr>
+                    <m:t>tan</m:t>
+                  </m:r>
+                  <m:ctrlPr>
+                    <w:rPr>
+                      <w:rFonts w:ascii="Cambria Math" w:hAnsi="Cambria Math" w:cs="Times New Roman"/>
+                      <w:sz w:val="24"/>
+                    </w:rPr>
+                  </m:ctrlPr>
+                </m:e>
+                <m:sup>
+                  <m:r>
+                    <w:rPr>
+                      <w:rFonts w:ascii="Cambria Math" w:hAnsi="Cambria Math" w:cs="Times New Roman"/>
+                      <w:sz w:val="24"/>
+                    </w:rPr>
+                    <m:t>-1</m:t>
+                  </m:r>
+                  <m:ctrlPr>
+                    <w:rPr>
+                      <w:rFonts w:ascii="Cambria Math" w:hAnsi="Cambria Math" w:cs="Times New Roman"/>
+                      <w:sz w:val="24"/>
+                    </w:rPr>
+                  </m:ctrlPr>
+                </m:sup>
+              </m:sSup>
+            </m:fName>
+            <m:e>
+              <m:f>
+                <m:fPr>
+                  <m:ctrlPr>
+                    <w:rPr>
+                      <w:rFonts w:ascii="Cambria Math" w:hAnsi="Cambria Math" w:cs="Times New Roman"/>
+                      <w:i/>
+                      <w:sz w:val="24"/>
+                    </w:rPr>
+                  </m:ctrlPr>
+                </m:fPr>
+                <m:num>
+                  <m:sSub>
+                    <m:sSubPr>
+                      <m:ctrlPr>
+                        <w:rPr>
+                          <w:rFonts w:ascii="Cambria Math" w:hAnsi="Cambria Math" w:cs="Times New Roman"/>
+                          <w:i/>
+                          <w:sz w:val="24"/>
+                        </w:rPr>
+                      </m:ctrlPr>
+                    </m:sSubPr>
+                    <m:e>
+                      <m:r>
+                        <w:rPr>
+                          <w:rFonts w:ascii="Cambria Math" w:hAnsi="Cambria Math" w:cs="Times New Roman"/>
+                          <w:sz w:val="24"/>
+                        </w:rPr>
+                        <m:t>y</m:t>
+                      </m:r>
+                    </m:e>
+                    <m:sub>
+                      <m:r>
+                        <w:rPr>
+                          <w:rFonts w:ascii="Cambria Math" w:hAnsi="Cambria Math" w:cs="Times New Roman"/>
+                          <w:sz w:val="24"/>
+                        </w:rPr>
+                        <m:t>j</m:t>
+                      </m:r>
+                    </m:sub>
+                  </m:sSub>
+                </m:num>
+                <m:den>
+                  <m:sSub>
+                    <m:sSubPr>
+                      <m:ctrlPr>
+                        <w:rPr>
+                          <w:rFonts w:ascii="Cambria Math" w:hAnsi="Cambria Math" w:cs="Times New Roman"/>
+                          <w:i/>
+                          <w:sz w:val="24"/>
+                        </w:rPr>
+                      </m:ctrlPr>
+                    </m:sSubPr>
+                    <m:e>
+                      <m:r>
+                        <w:rPr>
+                          <w:rFonts w:ascii="Cambria Math" w:hAnsi="Cambria Math" w:cs="Times New Roman"/>
+                          <w:sz w:val="24"/>
+                        </w:rPr>
+                        <m:t>x</m:t>
+                      </m:r>
+                    </m:e>
+                    <m:sub>
+                      <m:r>
+                        <w:rPr>
+                          <w:rFonts w:ascii="Cambria Math" w:hAnsi="Cambria Math" w:cs="Times New Roman"/>
+                          <w:sz w:val="24"/>
+                        </w:rPr>
+                        <m:t>j</m:t>
+                      </m:r>
+                    </m:sub>
+                  </m:sSub>
+                  <m:r>
+                    <w:rPr>
+                      <w:rFonts w:ascii="Cambria Math" w:hAnsi="Cambria Math" w:cs="Times New Roman"/>
+                      <w:sz w:val="24"/>
+                    </w:rPr>
+                    <m:t>-</m:t>
+                  </m:r>
+                  <m:sSub>
+                    <m:sSubPr>
+                      <m:ctrlPr>
+                        <w:rPr>
+                          <w:rFonts w:ascii="Cambria Math" w:hAnsi="Cambria Math" w:cs="Times New Roman"/>
+                          <w:i/>
+                          <w:sz w:val="24"/>
+                        </w:rPr>
+                      </m:ctrlPr>
+                    </m:sSubPr>
+                    <m:e>
+                      <m:r>
+                        <w:rPr>
+                          <w:rFonts w:ascii="Cambria Math" w:hAnsi="Cambria Math" w:cs="Times New Roman"/>
+                          <w:sz w:val="24"/>
+                        </w:rPr>
+                        <m:t>x</m:t>
+                      </m:r>
+                    </m:e>
+                    <m:sub>
+                      <m:r>
+                        <w:rPr>
+                          <w:rFonts w:ascii="Cambria Math" w:hAnsi="Cambria Math" w:cs="Times New Roman"/>
+                          <w:sz w:val="24"/>
+                        </w:rPr>
+                        <m:t>i</m:t>
+                      </m:r>
+                    </m:sub>
+                  </m:sSub>
+                </m:den>
+              </m:f>
+            </m:e>
+          </m:func>
+          <m:sSub>
+            <m:sSubPr>
+              <m:ctrlPr>
+                <w:rPr>
+                  <w:rFonts w:ascii="Cambria Math" w:hAnsi="Cambria Math" w:cs="Times New Roman"/>
+                  <w:i/>
+                  <w:sz w:val="24"/>
+                </w:rPr>
+              </m:ctrlPr>
+            </m:sSubPr>
+            <m:e>
+              <m:r>
+                <w:rPr>
+                  <w:rFonts w:ascii="Cambria Math" w:hAnsi="Cambria Math" w:cs="Times New Roman"/>
+                  <w:sz w:val="24"/>
+                </w:rPr>
+                <m:t>s</m:t>
+              </m:r>
+            </m:e>
+            <m:sub>
+              <m:r>
+                <w:rPr>
+                  <w:rFonts w:ascii="Cambria Math" w:hAnsi="Cambria Math" w:cs="Times New Roman"/>
+                  <w:sz w:val="24"/>
+                </w:rPr>
+                <m:t>i</m:t>
+              </m:r>
+            </m:sub>
+          </m:sSub>
+          <m:r>
+            <w:rPr>
+              <w:rFonts w:ascii="Cambria Math" w:hAnsi="Cambria Math" w:cs="Times New Roman"/>
+              <w:sz w:val="24"/>
+            </w:rPr>
+            <m:t>+y=0</m:t>
+          </m:r>
+        </m:oMath>
+      </m:oMathPara>
+    </w:p>
+    <w:p>
+      <w:pPr>
+        <w:rPr>
+          <w:rFonts w:ascii="Times New Roman" w:hAnsi="Times New Roman" w:cs="Times New Roman"/>
+          <w:sz w:val="24"/>
+        </w:rPr>
+      </w:pPr>
+      <w:r>
+        <w:rPr>
+          <w:rFonts w:ascii="Times New Roman" w:hAnsi="Times New Roman" w:cs="Times New Roman"/>
+          <w:sz w:val="24"/>
+        </w:rPr>
+        <w:t>By creating a linear system containing such equations for each source/sink, the value of each source/sink may be found.</w:t>
+      </w:r>
+      <w:r>
+        <w:rPr>
+          <w:rFonts w:ascii="Times New Roman" w:hAnsi="Times New Roman" w:cs="Times New Roman"/>
+          <w:sz w:val="24"/>
+        </w:rPr>
+        <w:t xml:space="preserve"> </w:t>
+      </w:r>
+      <w:r>
+        <w:rPr>
+          <w:rFonts w:ascii="Times New Roman" w:hAnsi="Times New Roman" w:cs="Times New Roman"/>
+          <w:sz w:val="24"/>
+        </w:rPr>
+        <w:t xml:space="preserve">With this information, the flow behavior around the NACA 0015 airfoil can successfully be modelled. </w:t>
+      </w:r>
+      <w:r>
+        <w:rPr>
+          <w:rFonts w:ascii="Times New Roman" w:hAnsi="Times New Roman" w:cs="Times New Roman"/>
+          <w:sz w:val="24"/>
+        </w:rPr>
+        <w:t>The behavior of this airfoil can then be predicted by computing the pressure coefficient di</w:t>
+      </w:r>
+      <w:r>
+        <w:rPr>
+          <w:rFonts w:ascii="Times New Roman" w:hAnsi="Times New Roman" w:cs="Times New Roman"/>
+          <w:sz w:val="24"/>
+        </w:rPr>
+        <w:t>stribution along its chord, which is given by</w:t>
+      </w:r>
+    </w:p>
+    <w:p>
+      <w:pPr>
+        <w:rPr>
+          <w:rFonts w:ascii="Times New Roman" w:eastAsiaTheme="minorEastAsia" w:hAnsi="Times New Roman" w:cs="Times New Roman"/>
+          <w:sz w:val="24"/>
+        </w:rPr>
+      </w:pPr>
+      <m:oMathPara>
+        <m:oMath>
+          <m:sSub>
+            <m:sSubPr>
+              <m:ctrlPr>
+                <w:rPr>
+                  <w:rFonts w:ascii="Cambria Math" w:hAnsi="Cambria Math" w:cs="Times New Roman"/>
+                  <w:i/>
+                  <w:sz w:val="24"/>
+                </w:rPr>
+              </m:ctrlPr>
+            </m:sSubPr>
+            <m:e>
+              <m:r>
+                <w:rPr>
+                  <w:rFonts w:ascii="Cambria Math" w:hAnsi="Cambria Math" w:cs="Times New Roman"/>
+                  <w:sz w:val="24"/>
+                </w:rPr>
+                <m:t>C</m:t>
+              </m:r>
+            </m:e>
+            <m:sub>
+              <m:r>
+                <w:rPr>
+                  <w:rFonts w:ascii="Cambria Math" w:hAnsi="Cambria Math" w:cs="Times New Roman"/>
+                  <w:sz w:val="24"/>
+                </w:rPr>
+                <m:t>p</m:t>
+              </m:r>
+            </m:sub>
+          </m:sSub>
+          <m:r>
+            <w:rPr>
+              <w:rFonts w:ascii="Cambria Math" w:hAnsi="Cambria Math" w:cs="Times New Roman"/>
+              <w:sz w:val="24"/>
+            </w:rPr>
+            <m:t>≡</m:t>
+          </m:r>
+          <m:f>
+            <m:fPr>
+              <m:ctrlPr>
+                <w:rPr>
+                  <w:rFonts w:ascii="Cambria Math" w:hAnsi="Cambria Math" w:cs="Times New Roman"/>
+                  <w:i/>
+                  <w:sz w:val="24"/>
+                </w:rPr>
+              </m:ctrlPr>
+            </m:fPr>
+            <m:num>
+              <m:r>
+                <w:rPr>
+                  <w:rFonts w:ascii="Cambria Math" w:hAnsi="Cambria Math" w:cs="Times New Roman"/>
+                  <w:sz w:val="24"/>
+                </w:rPr>
+                <m:t>p-</m:t>
+              </m:r>
+              <m:sSub>
+                <m:sSubPr>
+                  <m:ctrlPr>
+                    <w:rPr>
+                      <w:rFonts w:ascii="Cambria Math" w:hAnsi="Cambria Math" w:cs="Times New Roman"/>
+                      <w:i/>
+                      <w:sz w:val="24"/>
+                    </w:rPr>
+                  </m:ctrlPr>
+                </m:sSubPr>
+                <m:e>
+                  <m:r>
+                    <w:rPr>
+                      <w:rFonts w:ascii="Cambria Math" w:hAnsi="Cambria Math" w:cs="Times New Roman"/>
+                      <w:sz w:val="24"/>
+                    </w:rPr>
+                    <m:t>p</m:t>
+                  </m:r>
+                </m:e>
+                <m:sub>
+                  <m:r>
+                    <w:rPr>
+                      <w:rFonts w:ascii="Cambria Math" w:hAnsi="Cambria Math" w:cs="Times New Roman"/>
+                      <w:sz w:val="24"/>
+                    </w:rPr>
+                    <m:t>∞</m:t>
+                  </m:r>
+                </m:sub>
+              </m:sSub>
+            </m:num>
+            <m:den>
+              <m:f>
+                <m:fPr>
+                  <m:ctrlPr>
+                    <w:rPr>
+                      <w:rFonts w:ascii="Cambria Math" w:hAnsi="Cambria Math" w:cs="Times New Roman"/>
+                      <w:i/>
+                      <w:sz w:val="24"/>
+                    </w:rPr>
+                  </m:ctrlPr>
+                </m:fPr>
+                <m:num>
+                  <m:r>
+                    <w:rPr>
+                      <w:rFonts w:ascii="Cambria Math" w:hAnsi="Cambria Math" w:cs="Times New Roman"/>
+                      <w:sz w:val="24"/>
+                    </w:rPr>
+                    <m:t>1</m:t>
+                  </m:r>
+                </m:num>
+                <m:den>
+                  <m:r>
+                    <w:rPr>
+                      <w:rFonts w:ascii="Cambria Math" w:hAnsi="Cambria Math" w:cs="Times New Roman"/>
+                      <w:sz w:val="24"/>
+                    </w:rPr>
+                    <m:t>2</m:t>
+                  </m:r>
+                </m:den>
+              </m:f>
+              <m:sSub>
+                <m:sSubPr>
+                  <m:ctrlPr>
+                    <w:rPr>
+                      <w:rFonts w:ascii="Cambria Math" w:hAnsi="Cambria Math" w:cs="Times New Roman"/>
+                      <w:i/>
+                      <w:sz w:val="24"/>
+                    </w:rPr>
+                  </m:ctrlPr>
+                </m:sSubPr>
+                <m:e>
+                  <m:r>
+                    <w:rPr>
+                      <w:rFonts w:ascii="Cambria Math" w:hAnsi="Cambria Math" w:cs="Times New Roman"/>
+                      <w:sz w:val="24"/>
+                    </w:rPr>
+                    <m:t>ρ</m:t>
+                  </m:r>
+                </m:e>
+                <m:sub>
+                  <m:r>
+                    <w:rPr>
+                      <w:rFonts w:ascii="Cambria Math" w:hAnsi="Cambria Math" w:cs="Times New Roman"/>
+                      <w:sz w:val="24"/>
+                    </w:rPr>
+                    <m:t>∞</m:t>
+                  </m:r>
+                </m:sub>
+              </m:sSub>
+              <m:sSup>
+                <m:sSupPr>
+                  <m:ctrlPr>
+                    <w:rPr>
+                      <w:rFonts w:ascii="Cambria Math" w:hAnsi="Cambria Math" w:cs="Times New Roman"/>
+                      <w:i/>
+                      <w:sz w:val="24"/>
+                    </w:rPr>
+                  </m:ctrlPr>
+                </m:sSupPr>
+                <m:e>
+                  <m:sSub>
+                    <m:sSubPr>
+                      <m:ctrlPr>
+                        <w:rPr>
+                          <w:rFonts w:ascii="Cambria Math" w:hAnsi="Cambria Math" w:cs="Times New Roman"/>
+                          <w:i/>
+                          <w:sz w:val="24"/>
+                        </w:rPr>
+                      </m:ctrlPr>
+                    </m:sSubPr>
+                    <m:e>
+                      <m:r>
+                        <w:rPr>
+                          <w:rFonts w:ascii="Cambria Math" w:hAnsi="Cambria Math" w:cs="Times New Roman"/>
+                          <w:sz w:val="24"/>
+                        </w:rPr>
+                        <m:t>V</m:t>
+                      </m:r>
+                    </m:e>
+                    <m:sub>
+                      <m:r>
+                        <w:rPr>
+                          <w:rFonts w:ascii="Cambria Math" w:hAnsi="Cambria Math" w:cs="Times New Roman"/>
+                          <w:sz w:val="24"/>
+                        </w:rPr>
+                        <m:t>∞</m:t>
+                      </m:r>
+                    </m:sub>
+                  </m:sSub>
+                </m:e>
+                <m:sup>
+                  <m:r>
+                    <w:rPr>
+                      <w:rFonts w:ascii="Cambria Math" w:hAnsi="Cambria Math" w:cs="Times New Roman"/>
+                      <w:sz w:val="24"/>
+                    </w:rPr>
+                    <m:t>2</m:t>
+                  </m:r>
+                </m:sup>
+              </m:sSup>
+            </m:den>
+          </m:f>
+          <m:r>
+            <w:rPr>
+              <w:rFonts w:ascii="Cambria Math" w:hAnsi="Cambria Math" w:cs="Times New Roman"/>
+              <w:sz w:val="24"/>
+            </w:rPr>
+            <m:t>=1-</m:t>
+          </m:r>
+          <m:f>
+            <m:fPr>
+              <m:ctrlPr>
+                <w:rPr>
+                  <w:rFonts w:ascii="Cambria Math" w:hAnsi="Cambria Math" w:cs="Times New Roman"/>
+                  <w:i/>
+                  <w:sz w:val="24"/>
+                </w:rPr>
+              </m:ctrlPr>
+            </m:fPr>
+            <m:num>
+              <m:sSup>
+                <m:sSupPr>
+                  <m:ctrlPr>
+                    <w:rPr>
+                      <w:rFonts w:ascii="Cambria Math" w:hAnsi="Cambria Math" w:cs="Times New Roman"/>
+                      <w:i/>
+                      <w:sz w:val="24"/>
+                    </w:rPr>
+                  </m:ctrlPr>
+                </m:sSupPr>
+                <m:e>
+                  <m:r>
+                    <w:rPr>
+                      <w:rFonts w:ascii="Cambria Math" w:hAnsi="Cambria Math" w:cs="Times New Roman"/>
+                      <w:sz w:val="24"/>
+                    </w:rPr>
+                    <m:t>u</m:t>
+                  </m:r>
+                </m:e>
+                <m:sup>
+                  <m:r>
+                    <w:rPr>
+                      <w:rFonts w:ascii="Cambria Math" w:hAnsi="Cambria Math" w:cs="Times New Roman"/>
+                      <w:sz w:val="24"/>
+                    </w:rPr>
+                    <m:t>2</m:t>
+                  </m:r>
+                </m:sup>
+              </m:sSup>
+              <m:r>
+                <w:rPr>
+                  <w:rFonts w:ascii="Cambria Math" w:hAnsi="Cambria Math" w:cs="Times New Roman"/>
+                  <w:sz w:val="24"/>
+                </w:rPr>
+                <m:t>+</m:t>
+              </m:r>
+              <m:sSup>
+                <m:sSupPr>
+                  <m:ctrlPr>
+                    <w:rPr>
+                      <w:rFonts w:ascii="Cambria Math" w:hAnsi="Cambria Math" w:cs="Times New Roman"/>
+                      <w:i/>
+                      <w:sz w:val="24"/>
+                    </w:rPr>
+                  </m:ctrlPr>
+                </m:sSupPr>
+                <m:e>
+                  <m:r>
+                    <w:rPr>
+                      <w:rFonts w:ascii="Cambria Math" w:hAnsi="Cambria Math" w:cs="Times New Roman"/>
+                      <w:sz w:val="24"/>
+                    </w:rPr>
+                    <m:t>v</m:t>
+                  </m:r>
+                </m:e>
+                <m:sup>
+                  <m:r>
+                    <w:rPr>
+                      <w:rFonts w:ascii="Cambria Math" w:hAnsi="Cambria Math" w:cs="Times New Roman"/>
+                      <w:sz w:val="24"/>
+                    </w:rPr>
+                    <m:t>2</m:t>
+                  </m:r>
+                </m:sup>
+              </m:sSup>
+            </m:num>
+            <m:den>
+              <m:sSup>
+                <m:sSupPr>
+                  <m:ctrlPr>
+                    <w:rPr>
+                      <w:rFonts w:ascii="Cambria Math" w:hAnsi="Cambria Math" w:cs="Times New Roman"/>
+                      <w:i/>
+                      <w:sz w:val="24"/>
+                    </w:rPr>
+                  </m:ctrlPr>
+                </m:sSupPr>
+                <m:e>
+                  <m:sSub>
+                    <m:sSubPr>
+                      <m:ctrlPr>
+                        <w:rPr>
+                          <w:rFonts w:ascii="Cambria Math" w:hAnsi="Cambria Math" w:cs="Times New Roman"/>
+                          <w:i/>
+                          <w:sz w:val="24"/>
+                        </w:rPr>
+                      </m:ctrlPr>
+                    </m:sSubPr>
+                    <m:e>
+                      <m:r>
+                        <w:rPr>
+                          <w:rFonts w:ascii="Cambria Math" w:hAnsi="Cambria Math" w:cs="Times New Roman"/>
+                          <w:sz w:val="24"/>
+                        </w:rPr>
+                        <m:t>V</m:t>
+                      </m:r>
+                    </m:e>
+                    <m:sub>
+                      <m:r>
+                        <w:rPr>
+                          <w:rFonts w:ascii="Cambria Math" w:hAnsi="Cambria Math" w:cs="Times New Roman"/>
+                          <w:sz w:val="24"/>
+                        </w:rPr>
+                        <m:t>∞</m:t>
+                      </m:r>
+                    </m:sub>
+                  </m:sSub>
+                </m:e>
+                <m:sup>
+                  <m:r>
+                    <w:rPr>
+                      <w:rFonts w:ascii="Cambria Math" w:hAnsi="Cambria Math" w:cs="Times New Roman"/>
+                      <w:sz w:val="24"/>
+                    </w:rPr>
+                    <m:t>2</m:t>
+                  </m:r>
+                </m:sup>
+              </m:sSup>
+            </m:den>
+          </m:f>
+        </m:oMath>
+      </m:oMathPara>
+    </w:p>
+    <w:p>
+      <w:pPr>
+        <w:rPr>
+          <w:rFonts w:ascii="Times New Roman" w:eastAsiaTheme="minorEastAsia" w:hAnsi="Times New Roman" w:cs="Times New Roman"/>
+          <w:sz w:val="24"/>
+        </w:rPr>
+      </w:pPr>
+      <w:proofErr w:type="gramStart"/>
+      <w:r>
+        <w:rPr>
+          <w:rFonts w:ascii="Times New Roman" w:eastAsiaTheme="minorEastAsia" w:hAnsi="Times New Roman" w:cs="Times New Roman"/>
+          <w:sz w:val="24"/>
+        </w:rPr>
+        <w:t>w</w:t>
+      </w:r>
+      <w:r>
+        <w:rPr>
+          <w:rFonts w:ascii="Times New Roman" w:eastAsiaTheme="minorEastAsia" w:hAnsi="Times New Roman" w:cs="Times New Roman"/>
+          <w:sz w:val="24"/>
+        </w:rPr>
+        <w:t>here</w:t>
+      </w:r>
+      <w:proofErr w:type="gramEnd"/>
+      <w:r>
+        <w:rPr>
+          <w:rFonts w:ascii="Times New Roman" w:eastAsiaTheme="minorEastAsia" w:hAnsi="Times New Roman" w:cs="Times New Roman"/>
+          <w:sz w:val="24"/>
+        </w:rPr>
+        <w:t xml:space="preserve"> </w:t>
+      </w:r>
+      <m:oMath>
+        <m:r>
+          <w:rPr>
+            <w:rFonts w:ascii="Cambria Math" w:hAnsi="Cambria Math" w:cs="Times New Roman"/>
+            <w:sz w:val="24"/>
+          </w:rPr>
+          <m:t>p,</m:t>
+        </m:r>
+        <m:r>
+          <w:rPr>
+            <w:rFonts w:ascii="Cambria Math" w:hAnsi="Cambria Math" w:cs="Times New Roman"/>
+            <w:sz w:val="24"/>
+          </w:rPr>
+          <m:t>ρ</m:t>
+        </m:r>
+        <m:r>
+          <w:rPr>
+            <w:rFonts w:ascii="Cambria Math" w:hAnsi="Cambria Math" w:cs="Times New Roman"/>
+            <w:sz w:val="24"/>
+          </w:rPr>
+          <m:t>,</m:t>
+        </m:r>
+        <m:r>
+          <w:rPr>
+            <w:rFonts w:ascii="Cambria Math" w:hAnsi="Cambria Math" w:cs="Times New Roman"/>
+            <w:sz w:val="24"/>
+          </w:rPr>
+          <m:t>V</m:t>
+        </m:r>
+      </m:oMath>
+      <w:r>
+        <w:rPr>
+          <w:rFonts w:ascii="Times New Roman" w:eastAsiaTheme="minorEastAsia" w:hAnsi="Times New Roman" w:cs="Times New Roman"/>
+          <w:sz w:val="24"/>
+        </w:rPr>
+        <w:t xml:space="preserve"> are pressure, density, and velocity, respectively. </w:t>
+      </w:r>
+      <w:r>
+        <w:rPr>
+          <w:rFonts w:ascii="Times New Roman" w:eastAsiaTheme="minorEastAsia" w:hAnsi="Times New Roman" w:cs="Times New Roman"/>
+          <w:sz w:val="24"/>
+        </w:rPr>
+        <w:t xml:space="preserve">The value of </w:t>
+      </w:r>
+      <m:oMath>
+        <m:sSub>
+          <m:sSubPr>
+            <m:ctrlPr>
+              <w:rPr>
+                <w:rFonts w:ascii="Cambria Math" w:hAnsi="Cambria Math" w:cs="Times New Roman"/>
+                <w:i/>
+                <w:sz w:val="24"/>
+              </w:rPr>
+            </m:ctrlPr>
+          </m:sSubPr>
+          <m:e>
+            <m:r>
+              <w:rPr>
+                <w:rFonts w:ascii="Cambria Math" w:hAnsi="Cambria Math" w:cs="Times New Roman"/>
+                <w:sz w:val="24"/>
+              </w:rPr>
+              <m:t>C</m:t>
+            </m:r>
+          </m:e>
+          <m:sub>
+            <m:r>
+              <w:rPr>
+                <w:rFonts w:ascii="Cambria Math" w:hAnsi="Cambria Math" w:cs="Times New Roman"/>
+                <w:sz w:val="24"/>
+              </w:rPr>
+              <m:t>p</m:t>
+            </m:r>
+          </m:sub>
+        </m:sSub>
+      </m:oMath>
+      <w:r>
+        <w:rPr>
+          <w:rFonts w:ascii="Times New Roman" w:eastAsiaTheme="minorEastAsia" w:hAnsi="Times New Roman" w:cs="Times New Roman"/>
+          <w:sz w:val="24"/>
+        </w:rPr>
+        <w:t xml:space="preserve"> is evaluated at each </w:t>
+      </w:r>
+      <m:oMath>
+        <m:r>
+          <w:rPr>
+            <w:rFonts w:ascii="Cambria Math" w:hAnsi="Cambria Math" w:cs="Times New Roman"/>
+            <w:sz w:val="24"/>
+          </w:rPr>
+          <m:t>x</m:t>
+        </m:r>
+      </m:oMath>
+      <w:r>
+        <w:rPr>
+          <w:rFonts w:ascii="Times New Roman" w:eastAsiaTheme="minorEastAsia" w:hAnsi="Times New Roman" w:cs="Times New Roman"/>
+          <w:sz w:val="24"/>
+        </w:rPr>
+        <w:t xml:space="preserve"> value along the airfoil</w:t>
+      </w:r>
+      <w:r>
+        <w:rPr>
+          <w:rFonts w:ascii="Times New Roman" w:eastAsiaTheme="minorEastAsia" w:hAnsi="Times New Roman" w:cs="Times New Roman"/>
+          <w:sz w:val="24"/>
+        </w:rPr>
+        <w:t xml:space="preserve"> in order to find a distribution in order to compare to NACA experimental table values. The deviation of the simulated airfoil’s behavior from that of the real airfoil is indicative of how successful the model is and whether additional refinement is necessary. This deviation is determined by calculating the root mean square error of the calculated values of </w:t>
+      </w:r>
+      <m:oMath>
+        <m:sSub>
+          <m:sSubPr>
+            <m:ctrlPr>
+              <w:rPr>
+                <w:rFonts w:ascii="Cambria Math" w:hAnsi="Cambria Math" w:cs="Times New Roman"/>
+                <w:i/>
+                <w:sz w:val="24"/>
+              </w:rPr>
+            </m:ctrlPr>
+          </m:sSubPr>
+          <m:e>
+            <m:r>
+              <w:rPr>
+                <w:rFonts w:ascii="Cambria Math" w:hAnsi="Cambria Math" w:cs="Times New Roman"/>
+                <w:sz w:val="24"/>
+              </w:rPr>
+              <m:t>C</m:t>
+            </m:r>
+          </m:e>
+          <m:sub>
+            <m:r>
+              <w:rPr>
+                <w:rFonts w:ascii="Cambria Math" w:hAnsi="Cambria Math" w:cs="Times New Roman"/>
+                <w:sz w:val="24"/>
+              </w:rPr>
+              <m:t>p</m:t>
+            </m:r>
+          </m:sub>
+        </m:sSub>
+      </m:oMath>
+      <w:r>
+        <w:rPr>
+          <w:rFonts w:ascii="Times New Roman" w:eastAsiaTheme="minorEastAsia" w:hAnsi="Times New Roman" w:cs="Times New Roman"/>
+          <w:sz w:val="24"/>
+        </w:rPr>
+        <w:t xml:space="preserve"> against values interpolated from a table of NACA values.</w:t>
+      </w:r>
+      <w:r>
+        <w:rPr>
+          <w:rFonts w:ascii="Times New Roman" w:eastAsiaTheme="minorEastAsia" w:hAnsi="Times New Roman" w:cs="Times New Roman"/>
+          <w:sz w:val="24"/>
+        </w:rPr>
+        <w:t xml:space="preserve"> This error is given by</w:t>
+      </w:r>
+    </w:p>
+    <w:p>
+      <w:pPr>
+        <w:rPr>
+          <w:rFonts w:ascii="Times New Roman" w:eastAsiaTheme="minorEastAsia" w:hAnsi="Times New Roman" w:cs="Times New Roman"/>
+          <w:sz w:val="24"/>
+        </w:rPr>
+      </w:pPr>
+      <m:oMathPara>
+        <m:oMath>
+          <m:r>
+            <w:rPr>
+              <w:rFonts w:ascii="Cambria Math" w:hAnsi="Cambria Math" w:cs="Times New Roman"/>
+              <w:sz w:val="24"/>
+            </w:rPr>
+            <m:t>RMS=</m:t>
+          </m:r>
+          <m:rad>
+            <m:radPr>
+              <m:degHide m:val="1"/>
+              <m:ctrlPr>
+                <w:rPr>
+                  <w:rFonts w:ascii="Cambria Math" w:hAnsi="Cambria Math" w:cs="Times New Roman"/>
+                  <w:i/>
+                  <w:sz w:val="24"/>
+                </w:rPr>
+              </m:ctrlPr>
+            </m:radPr>
+            <m:deg/>
+            <m:e>
+              <m:f>
+                <m:fPr>
+                  <m:ctrlPr>
+                    <w:rPr>
+                      <w:rFonts w:ascii="Cambria Math" w:hAnsi="Cambria Math" w:cs="Times New Roman"/>
+                      <w:i/>
+                      <w:sz w:val="24"/>
+                    </w:rPr>
+                  </m:ctrlPr>
+                </m:fPr>
+                <m:num>
+                  <m:nary>
+                    <m:naryPr>
+                      <m:chr m:val="∑"/>
+                      <m:limLoc m:val="subSup"/>
+                      <m:ctrlPr>
+                        <w:rPr>
+                          <w:rFonts w:ascii="Cambria Math" w:hAnsi="Cambria Math" w:cs="Times New Roman"/>
+                          <w:i/>
+                          <w:sz w:val="24"/>
+                        </w:rPr>
+                      </m:ctrlPr>
+                    </m:naryPr>
+                    <m:sub>
+                      <m:r>
+                        <w:rPr>
+                          <w:rFonts w:ascii="Cambria Math" w:hAnsi="Cambria Math" w:cs="Times New Roman"/>
+                          <w:sz w:val="24"/>
+                        </w:rPr>
+                        <m:t>j=1</m:t>
+                      </m:r>
+                    </m:sub>
+                    <m:sup>
+                      <m:r>
+                        <w:rPr>
+                          <w:rFonts w:ascii="Cambria Math" w:hAnsi="Cambria Math" w:cs="Times New Roman"/>
+                          <w:sz w:val="24"/>
+                        </w:rPr>
+                        <m:t>n</m:t>
+                      </m:r>
+                    </m:sup>
+                    <m:e>
+                      <m:sSup>
+                        <m:sSupPr>
+                          <m:ctrlPr>
+                            <w:rPr>
+                              <w:rFonts w:ascii="Cambria Math" w:hAnsi="Cambria Math" w:cs="Times New Roman"/>
+                              <w:i/>
+                              <w:sz w:val="24"/>
+                            </w:rPr>
+                          </m:ctrlPr>
+                        </m:sSupPr>
+                        <m:e>
+                          <m:d>
+                            <m:dPr>
+                              <m:ctrlPr>
+                                <w:rPr>
+                                  <w:rFonts w:ascii="Cambria Math" w:hAnsi="Cambria Math" w:cs="Times New Roman"/>
+                                  <w:i/>
+                                  <w:sz w:val="24"/>
+                                </w:rPr>
+                              </m:ctrlPr>
+                            </m:dPr>
+                            <m:e>
+                              <m:sSub>
+                                <m:sSubPr>
+                                  <m:ctrlPr>
+                                    <w:rPr>
+                                      <w:rFonts w:ascii="Cambria Math" w:hAnsi="Cambria Math" w:cs="Times New Roman"/>
+                                      <w:i/>
+                                      <w:sz w:val="24"/>
+                                    </w:rPr>
+                                  </m:ctrlPr>
+                                </m:sSubPr>
+                                <m:e>
+                                  <m:r>
+                                    <w:rPr>
+                                      <w:rFonts w:ascii="Cambria Math" w:hAnsi="Cambria Math" w:cs="Times New Roman"/>
+                                      <w:sz w:val="24"/>
+                                    </w:rPr>
+                                    <m:t>C</m:t>
+                                  </m:r>
+                                </m:e>
+                                <m:sub>
+                                  <m:r>
+                                    <w:rPr>
+                                      <w:rFonts w:ascii="Cambria Math" w:hAnsi="Cambria Math" w:cs="Times New Roman"/>
+                                      <w:sz w:val="24"/>
+                                    </w:rPr>
+                                    <m:t>p,computed,j</m:t>
+                                  </m:r>
+                                </m:sub>
+                              </m:sSub>
+                              <m:r>
+                                <w:rPr>
+                                  <w:rFonts w:ascii="Cambria Math" w:hAnsi="Cambria Math" w:cs="Times New Roman"/>
+                                  <w:sz w:val="24"/>
+                                </w:rPr>
+                                <m:t>-</m:t>
+                              </m:r>
+                              <m:sSub>
+                                <m:sSubPr>
+                                  <m:ctrlPr>
+                                    <w:rPr>
+                                      <w:rFonts w:ascii="Cambria Math" w:hAnsi="Cambria Math" w:cs="Times New Roman"/>
+                                      <w:i/>
+                                      <w:sz w:val="24"/>
+                                    </w:rPr>
+                                  </m:ctrlPr>
+                                </m:sSubPr>
+                                <m:e>
+                                  <m:r>
+                                    <w:rPr>
+                                      <w:rFonts w:ascii="Cambria Math" w:hAnsi="Cambria Math" w:cs="Times New Roman"/>
+                                      <w:sz w:val="24"/>
+                                    </w:rPr>
+                                    <m:t>C</m:t>
+                                  </m:r>
+                                </m:e>
+                                <m:sub>
+                                  <m:r>
+                                    <w:rPr>
+                                      <w:rFonts w:ascii="Cambria Math" w:hAnsi="Cambria Math" w:cs="Times New Roman"/>
+                                      <w:sz w:val="24"/>
+                                    </w:rPr>
+                                    <m:t>p,data,j</m:t>
+                                  </m:r>
+                                </m:sub>
+                              </m:sSub>
+                            </m:e>
+                          </m:d>
+                        </m:e>
+                        <m:sup>
+                          <m:r>
+                            <w:rPr>
+                              <w:rFonts w:ascii="Cambria Math" w:hAnsi="Cambria Math" w:cs="Times New Roman"/>
+                              <w:sz w:val="24"/>
+                            </w:rPr>
+                            <m:t>2</m:t>
+                          </m:r>
+                        </m:sup>
+                      </m:sSup>
+                    </m:e>
+                  </m:nary>
+                </m:num>
+                <m:den>
+                  <m:r>
+                    <w:rPr>
+                      <w:rFonts w:ascii="Cambria Math" w:hAnsi="Cambria Math" w:cs="Times New Roman"/>
+                      <w:sz w:val="24"/>
+                    </w:rPr>
+                    <m:t>n</m:t>
+                  </m:r>
+                </m:den>
+              </m:f>
+            </m:e>
+          </m:rad>
+        </m:oMath>
+      </m:oMathPara>
+    </w:p>
+    <w:p>
+      <w:pPr>
+        <w:rPr>
+          <w:rFonts w:ascii="Times New Roman" w:eastAsiaTheme="minorEastAsia" w:hAnsi="Times New Roman" w:cs="Times New Roman"/>
+          <w:sz w:val="24"/>
+        </w:rPr>
+      </w:pPr>
+      <w:r>
+        <w:rPr>
+          <w:rFonts w:ascii="Times New Roman" w:eastAsiaTheme="minorEastAsia" w:hAnsi="Times New Roman" w:cs="Times New Roman"/>
+          <w:sz w:val="24"/>
+        </w:rPr>
+        <w:t xml:space="preserve">Finally, all that remains is to repeat calculations for a range of values of the number is sources/sinks and determine the error associated with each. </w:t>
+      </w:r>
+      <w:r>
+        <w:rPr>
+          <w:rFonts w:ascii="Times New Roman" w:eastAsiaTheme="minorEastAsia" w:hAnsi="Times New Roman" w:cs="Times New Roman"/>
+          <w:sz w:val="24"/>
+        </w:rPr>
+        <w:t xml:space="preserve">Namely, it is critical to determine whether the solution converges with more sources/sinks. </w:t>
+      </w:r>
+      <w:r>
+        <w:rPr>
+          <w:rFonts w:ascii="Times New Roman" w:eastAsiaTheme="minorEastAsia" w:hAnsi="Times New Roman" w:cs="Times New Roman"/>
+          <w:sz w:val="24"/>
+        </w:rPr>
+        <w:t>Then, depending on the requirements of the specific problem, the accuracy of the simulation can be set within a reasonable range by following this convergence.</w:t>
       </w:r>
       <w:bookmarkStart w:id="0" w:name="_GoBack"/>
       <w:bookmarkEnd w:id="0"/>
@@ -491,6 +3054,46 @@
     <w:uiPriority w:val="99"/>
     <w:rsid w:val="00E249EF"/>
   </w:style>
+  <w:style w:type="character" w:styleId="PlaceholderText">
+    <w:name w:val="Placeholder Text"/>
+    <w:basedOn w:val="DefaultParagraphFont"/>
+    <w:uiPriority w:val="99"/>
+    <w:semiHidden/>
+    <w:rsid w:val="00EF7E5E"/>
+    <w:rPr>
+      <w:color w:val="808080"/>
+    </w:rPr>
+  </w:style>
+  <w:style w:type="paragraph" w:styleId="BalloonText">
+    <w:name w:val="Balloon Text"/>
+    <w:basedOn w:val="Normal"/>
+    <w:link w:val="BalloonTextChar"/>
+    <w:uiPriority w:val="99"/>
+    <w:semiHidden/>
+    <w:unhideWhenUsed/>
+    <w:rsid w:val="00EF7E5E"/>
+    <w:pPr>
+      <w:spacing w:after="0" w:line="240" w:lineRule="auto"/>
+    </w:pPr>
+    <w:rPr>
+      <w:rFonts w:ascii="Tahoma" w:hAnsi="Tahoma" w:cs="Tahoma"/>
+      <w:sz w:val="16"/>
+      <w:szCs w:val="16"/>
+    </w:rPr>
+  </w:style>
+  <w:style w:type="character" w:customStyle="1" w:styleId="BalloonTextChar">
+    <w:name w:val="Balloon Text Char"/>
+    <w:basedOn w:val="DefaultParagraphFont"/>
+    <w:link w:val="BalloonText"/>
+    <w:uiPriority w:val="99"/>
+    <w:semiHidden/>
+    <w:rsid w:val="00EF7E5E"/>
+    <w:rPr>
+      <w:rFonts w:ascii="Tahoma" w:hAnsi="Tahoma" w:cs="Tahoma"/>
+      <w:sz w:val="16"/>
+      <w:szCs w:val="16"/>
+    </w:rPr>
+  </w:style>
 </w:styles>
 </file>
 
@@ -725,6 +3328,46 @@
     <w:link w:val="Footer"/>
     <w:uiPriority w:val="99"/>
     <w:rsid w:val="00E249EF"/>
+  </w:style>
+  <w:style w:type="character" w:styleId="PlaceholderText">
+    <w:name w:val="Placeholder Text"/>
+    <w:basedOn w:val="DefaultParagraphFont"/>
+    <w:uiPriority w:val="99"/>
+    <w:semiHidden/>
+    <w:rsid w:val="00EF7E5E"/>
+    <w:rPr>
+      <w:color w:val="808080"/>
+    </w:rPr>
+  </w:style>
+  <w:style w:type="paragraph" w:styleId="BalloonText">
+    <w:name w:val="Balloon Text"/>
+    <w:basedOn w:val="Normal"/>
+    <w:link w:val="BalloonTextChar"/>
+    <w:uiPriority w:val="99"/>
+    <w:semiHidden/>
+    <w:unhideWhenUsed/>
+    <w:rsid w:val="00EF7E5E"/>
+    <w:pPr>
+      <w:spacing w:after="0" w:line="240" w:lineRule="auto"/>
+    </w:pPr>
+    <w:rPr>
+      <w:rFonts w:ascii="Tahoma" w:hAnsi="Tahoma" w:cs="Tahoma"/>
+      <w:sz w:val="16"/>
+      <w:szCs w:val="16"/>
+    </w:rPr>
+  </w:style>
+  <w:style w:type="character" w:customStyle="1" w:styleId="BalloonTextChar">
+    <w:name w:val="Balloon Text Char"/>
+    <w:basedOn w:val="DefaultParagraphFont"/>
+    <w:link w:val="BalloonText"/>
+    <w:uiPriority w:val="99"/>
+    <w:semiHidden/>
+    <w:rsid w:val="00EF7E5E"/>
+    <w:rPr>
+      <w:rFonts w:ascii="Tahoma" w:hAnsi="Tahoma" w:cs="Tahoma"/>
+      <w:sz w:val="16"/>
+      <w:szCs w:val="16"/>
+    </w:rPr>
   </w:style>
 </w:styles>
 </file>

</xml_diff>